<commit_message>
adding configs for xai
</commit_message>
<xml_diff>
--- a/results/xai/meta-data.docx
+++ b/results/xai/meta-data.docx
@@ -153,7 +153,6 @@
                 <w:color w:val="000000"/>
               </w:rPr>
             </w:pPr>
-            <w:proofErr w:type="spellStart"/>
             <w:r>
               <w:rPr>
                 <w:rFonts w:ascii="Calibri" w:eastAsia="Times New Roman" w:hAnsi="Calibri" w:cs="Calibri"/>
@@ -161,7 +160,6 @@
               </w:rPr>
               <w:t>Shap</w:t>
             </w:r>
-            <w:proofErr w:type="spellEnd"/>
           </w:p>
         </w:tc>
         <w:tc>
@@ -227,7 +225,6 @@
                 <w:color w:val="000000"/>
               </w:rPr>
             </w:pPr>
-            <w:proofErr w:type="gramStart"/>
             <w:r>
               <w:rPr>
                 <w:rFonts w:ascii="Calibri" w:eastAsia="Times New Roman" w:hAnsi="Calibri" w:cs="Calibri"/>
@@ -235,7 +232,6 @@
               </w:rPr>
               <w:t>marital-status</w:t>
             </w:r>
-            <w:proofErr w:type="gramEnd"/>
           </w:p>
         </w:tc>
         <w:tc>
@@ -431,7 +427,6 @@
                 <w:color w:val="000000"/>
               </w:rPr>
             </w:pPr>
-            <w:proofErr w:type="spellStart"/>
             <w:r>
               <w:rPr>
                 <w:rFonts w:ascii="Calibri" w:eastAsia="Times New Roman" w:hAnsi="Calibri" w:cs="Calibri"/>
@@ -439,7 +434,6 @@
               </w:rPr>
               <w:t>fnlwgt</w:t>
             </w:r>
-            <w:proofErr w:type="spellEnd"/>
           </w:p>
         </w:tc>
         <w:tc>
@@ -641,6 +635,17 @@
         </w:tc>
       </w:tr>
     </w:tbl>
+    <w:p>
+      <w:pPr>
+        <w:bidi/>
+      </w:pPr>
+    </w:p>
+    <w:p/>
+    <w:p>
+      <w:pPr>
+        <w:bidi/>
+      </w:pPr>
+    </w:p>
     <w:p/>
     <w:sectPr>
       <w:pgSz w:w="12240" w:h="15840"/>

</xml_diff>

<commit_message>
Datasets added and xai results
added 26 datasets and deleted 1 dataset. Now it is 41 in total. Updated the processed and xai result folders and the config files.
</commit_message>
<xml_diff>
--- a/results/xai/meta-data.docx
+++ b/results/xai/meta-data.docx
@@ -5,12 +5,12 @@
     <w:tbl>
       <w:tblPr>
         <w:tblStyle w:val="GridTable1Light"/>
-        <w:tblW w:w="10457" w:type="dxa"/>
-        <w:tblInd w:w="-275" w:type="dxa"/>
+        <w:tblW w:w="10189" w:type="dxa"/>
+        <w:tblInd w:w="701" w:type="dxa"/>
         <w:tblLook w:val="04A0" w:firstRow="1" w:lastRow="0" w:firstColumn="1" w:lastColumn="0" w:noHBand="0" w:noVBand="1"/>
       </w:tblPr>
       <w:tblGrid>
-        <w:gridCol w:w="2457"/>
+        <w:gridCol w:w="2189"/>
         <w:gridCol w:w="2025"/>
         <w:gridCol w:w="2021"/>
         <w:gridCol w:w="2021"/>
@@ -24,7 +24,7 @@
         <w:tc>
           <w:tcPr>
             <w:cnfStyle w:val="001000000000" w:firstRow="0" w:lastRow="0" w:firstColumn="1" w:lastColumn="0" w:oddVBand="0" w:evenVBand="0" w:oddHBand="0" w:evenHBand="0" w:firstRowFirstColumn="0" w:firstRowLastColumn="0" w:lastRowFirstColumn="0" w:lastRowLastColumn="0"/>
-            <w:tcW w:w="2457" w:type="dxa"/>
+            <w:tcW w:w="2189" w:type="dxa"/>
             <w:noWrap/>
             <w:hideMark/>
           </w:tcPr>
@@ -142,7 +142,7 @@
         <w:tc>
           <w:tcPr>
             <w:cnfStyle w:val="001000000000" w:firstRow="0" w:lastRow="0" w:firstColumn="1" w:lastColumn="0" w:oddVBand="0" w:evenVBand="0" w:oddHBand="0" w:evenHBand="0" w:firstRowFirstColumn="0" w:firstRowLastColumn="0" w:lastRowFirstColumn="0" w:lastRowLastColumn="0"/>
-            <w:tcW w:w="2457" w:type="dxa"/>
+            <w:tcW w:w="2189" w:type="dxa"/>
             <w:noWrap/>
             <w:hideMark/>
           </w:tcPr>
@@ -274,7 +274,7 @@
         <w:tc>
           <w:tcPr>
             <w:cnfStyle w:val="001000000000" w:firstRow="0" w:lastRow="0" w:firstColumn="1" w:lastColumn="0" w:oddVBand="0" w:evenVBand="0" w:oddHBand="0" w:evenHBand="0" w:firstRowFirstColumn="0" w:firstRowLastColumn="0" w:lastRowFirstColumn="0" w:lastRowLastColumn="0"/>
-            <w:tcW w:w="2457" w:type="dxa"/>
+            <w:tcW w:w="2189" w:type="dxa"/>
             <w:noWrap/>
           </w:tcPr>
           <w:p>
@@ -396,7 +396,7 @@
         <w:tc>
           <w:tcPr>
             <w:cnfStyle w:val="001000000000" w:firstRow="0" w:lastRow="0" w:firstColumn="1" w:lastColumn="0" w:oddVBand="0" w:evenVBand="0" w:oddHBand="0" w:evenHBand="0" w:firstRowFirstColumn="0" w:firstRowLastColumn="0" w:lastRowFirstColumn="0" w:lastRowLastColumn="0"/>
-            <w:tcW w:w="2457" w:type="dxa"/>
+            <w:tcW w:w="2189" w:type="dxa"/>
             <w:noWrap/>
           </w:tcPr>
           <w:p>
@@ -495,7 +495,7 @@
               <w:jc w:val="center"/>
               <w:cnfStyle w:val="000000000000" w:firstRow="0" w:lastRow="0" w:firstColumn="0" w:lastColumn="0" w:oddVBand="0" w:evenVBand="0" w:oddHBand="0" w:evenHBand="0" w:firstRowFirstColumn="0" w:firstRowLastColumn="0" w:lastRowFirstColumn="0" w:lastRowLastColumn="0"/>
               <w:rPr>
-                <w:rFonts w:ascii="Calibri" w:eastAsia="Times New Roman" w:hAnsi="Calibri" w:cs="Calibri" w:hint="cs"/>
+                <w:rFonts w:ascii="Calibri" w:eastAsia="Times New Roman" w:hAnsi="Calibri" w:cs="Calibri"/>
                 <w:color w:val="000000"/>
                 <w:rtl/>
                 <w:lang w:bidi="fa-IR"/>
@@ -518,7 +518,7 @@
         <w:tc>
           <w:tcPr>
             <w:cnfStyle w:val="001000000000" w:firstRow="0" w:lastRow="0" w:firstColumn="1" w:lastColumn="0" w:oddVBand="0" w:evenVBand="0" w:oddHBand="0" w:evenHBand="0" w:firstRowFirstColumn="0" w:firstRowLastColumn="0" w:lastRowFirstColumn="0" w:lastRowLastColumn="0"/>
-            <w:tcW w:w="2457" w:type="dxa"/>
+            <w:tcW w:w="2189" w:type="dxa"/>
             <w:noWrap/>
           </w:tcPr>
           <w:p>
@@ -646,7 +646,7 @@
         <w:tc>
           <w:tcPr>
             <w:cnfStyle w:val="001000000000" w:firstRow="0" w:lastRow="0" w:firstColumn="1" w:lastColumn="0" w:oddVBand="0" w:evenVBand="0" w:oddHBand="0" w:evenHBand="0" w:firstRowFirstColumn="0" w:firstRowLastColumn="0" w:lastRowFirstColumn="0" w:lastRowLastColumn="0"/>
-            <w:tcW w:w="2457" w:type="dxa"/>
+            <w:tcW w:w="2189" w:type="dxa"/>
             <w:noWrap/>
           </w:tcPr>
           <w:p>
@@ -775,7 +775,7 @@
         <w:tc>
           <w:tcPr>
             <w:cnfStyle w:val="001000000000" w:firstRow="0" w:lastRow="0" w:firstColumn="1" w:lastColumn="0" w:oddVBand="0" w:evenVBand="0" w:oddHBand="0" w:evenHBand="0" w:firstRowFirstColumn="0" w:firstRowLastColumn="0" w:lastRowFirstColumn="0" w:lastRowLastColumn="0"/>
-            <w:tcW w:w="2457" w:type="dxa"/>
+            <w:tcW w:w="2189" w:type="dxa"/>
             <w:noWrap/>
           </w:tcPr>
           <w:p>
@@ -922,7 +922,7 @@
         <w:tc>
           <w:tcPr>
             <w:cnfStyle w:val="001000000000" w:firstRow="0" w:lastRow="0" w:firstColumn="1" w:lastColumn="0" w:oddVBand="0" w:evenVBand="0" w:oddHBand="0" w:evenHBand="0" w:firstRowFirstColumn="0" w:firstRowLastColumn="0" w:lastRowFirstColumn="0" w:lastRowLastColumn="0"/>
-            <w:tcW w:w="2457" w:type="dxa"/>
+            <w:tcW w:w="2189" w:type="dxa"/>
             <w:noWrap/>
           </w:tcPr>
           <w:p>
@@ -1050,7 +1050,7 @@
         <w:tc>
           <w:tcPr>
             <w:cnfStyle w:val="001000000000" w:firstRow="0" w:lastRow="0" w:firstColumn="1" w:lastColumn="0" w:oddVBand="0" w:evenVBand="0" w:oddHBand="0" w:evenHBand="0" w:firstRowFirstColumn="0" w:firstRowLastColumn="0" w:lastRowFirstColumn="0" w:lastRowLastColumn="0"/>
-            <w:tcW w:w="2457" w:type="dxa"/>
+            <w:tcW w:w="2189" w:type="dxa"/>
             <w:noWrap/>
           </w:tcPr>
           <w:p>
@@ -1170,7 +1170,7 @@
         <w:tc>
           <w:tcPr>
             <w:cnfStyle w:val="001000000000" w:firstRow="0" w:lastRow="0" w:firstColumn="1" w:lastColumn="0" w:oddVBand="0" w:evenVBand="0" w:oddHBand="0" w:evenHBand="0" w:firstRowFirstColumn="0" w:firstRowLastColumn="0" w:lastRowFirstColumn="0" w:lastRowLastColumn="0"/>
-            <w:tcW w:w="2457" w:type="dxa"/>
+            <w:tcW w:w="2189" w:type="dxa"/>
             <w:noWrap/>
           </w:tcPr>
           <w:p>
@@ -1290,7 +1290,7 @@
         <w:tc>
           <w:tcPr>
             <w:cnfStyle w:val="001000000000" w:firstRow="0" w:lastRow="0" w:firstColumn="1" w:lastColumn="0" w:oddVBand="0" w:evenVBand="0" w:oddHBand="0" w:evenHBand="0" w:firstRowFirstColumn="0" w:firstRowLastColumn="0" w:lastRowFirstColumn="0" w:lastRowLastColumn="0"/>
-            <w:tcW w:w="2457" w:type="dxa"/>
+            <w:tcW w:w="2189" w:type="dxa"/>
             <w:noWrap/>
           </w:tcPr>
           <w:p>
@@ -1410,7 +1410,7 @@
         <w:tc>
           <w:tcPr>
             <w:cnfStyle w:val="001000000000" w:firstRow="0" w:lastRow="0" w:firstColumn="1" w:lastColumn="0" w:oddVBand="0" w:evenVBand="0" w:oddHBand="0" w:evenHBand="0" w:firstRowFirstColumn="0" w:firstRowLastColumn="0" w:lastRowFirstColumn="0" w:lastRowLastColumn="0"/>
-            <w:tcW w:w="2457" w:type="dxa"/>
+            <w:tcW w:w="2189" w:type="dxa"/>
             <w:noWrap/>
           </w:tcPr>
           <w:p>
@@ -1538,7 +1538,7 @@
         <w:tc>
           <w:tcPr>
             <w:cnfStyle w:val="001000000000" w:firstRow="0" w:lastRow="0" w:firstColumn="1" w:lastColumn="0" w:oddVBand="0" w:evenVBand="0" w:oddHBand="0" w:evenHBand="0" w:firstRowFirstColumn="0" w:firstRowLastColumn="0" w:lastRowFirstColumn="0" w:lastRowLastColumn="0"/>
-            <w:tcW w:w="2457" w:type="dxa"/>
+            <w:tcW w:w="2189" w:type="dxa"/>
             <w:noWrap/>
           </w:tcPr>
           <w:p>
@@ -1658,7 +1658,7 @@
         <w:tc>
           <w:tcPr>
             <w:cnfStyle w:val="001000000000" w:firstRow="0" w:lastRow="0" w:firstColumn="1" w:lastColumn="0" w:oddVBand="0" w:evenVBand="0" w:oddHBand="0" w:evenHBand="0" w:firstRowFirstColumn="0" w:firstRowLastColumn="0" w:lastRowFirstColumn="0" w:lastRowLastColumn="0"/>
-            <w:tcW w:w="2457" w:type="dxa"/>
+            <w:tcW w:w="2189" w:type="dxa"/>
             <w:noWrap/>
           </w:tcPr>
           <w:p>
@@ -1780,7 +1780,7 @@
         <w:tc>
           <w:tcPr>
             <w:cnfStyle w:val="001000000000" w:firstRow="0" w:lastRow="0" w:firstColumn="1" w:lastColumn="0" w:oddVBand="0" w:evenVBand="0" w:oddHBand="0" w:evenHBand="0" w:firstRowFirstColumn="0" w:firstRowLastColumn="0" w:lastRowFirstColumn="0" w:lastRowLastColumn="0"/>
-            <w:tcW w:w="2457" w:type="dxa"/>
+            <w:tcW w:w="2189" w:type="dxa"/>
             <w:noWrap/>
           </w:tcPr>
           <w:p>
@@ -1924,7 +1924,7 @@
         <w:tc>
           <w:tcPr>
             <w:cnfStyle w:val="001000000000" w:firstRow="0" w:lastRow="0" w:firstColumn="1" w:lastColumn="0" w:oddVBand="0" w:evenVBand="0" w:oddHBand="0" w:evenHBand="0" w:firstRowFirstColumn="0" w:firstRowLastColumn="0" w:lastRowFirstColumn="0" w:lastRowLastColumn="0"/>
-            <w:tcW w:w="2457" w:type="dxa"/>
+            <w:tcW w:w="2189" w:type="dxa"/>
             <w:noWrap/>
           </w:tcPr>
           <w:p>
@@ -2050,6 +2050,1791 @@
               </w:rPr>
               <w:t>Q27</w:t>
             </w:r>
+          </w:p>
+        </w:tc>
+      </w:tr>
+      <w:tr>
+        <w:trPr>
+          <w:trHeight w:val="231"/>
+        </w:trPr>
+        <w:tc>
+          <w:tcPr>
+            <w:cnfStyle w:val="001000000000" w:firstRow="0" w:lastRow="0" w:firstColumn="1" w:lastColumn="0" w:oddVBand="0" w:evenVBand="0" w:oddHBand="0" w:evenHBand="0" w:firstRowFirstColumn="0" w:firstRowLastColumn="0" w:lastRowFirstColumn="0" w:lastRowLastColumn="0"/>
+            <w:tcW w:w="2189" w:type="dxa"/>
+            <w:noWrap/>
+          </w:tcPr>
+          <w:p>
+            <w:pPr>
+              <w:jc w:val="center"/>
+              <w:rPr>
+                <w:rFonts w:ascii="Calibri" w:eastAsia="Times New Roman" w:hAnsi="Calibri" w:cs="Calibri"/>
+                <w:color w:val="000000"/>
+              </w:rPr>
+            </w:pPr>
+          </w:p>
+        </w:tc>
+        <w:tc>
+          <w:tcPr>
+            <w:tcW w:w="2025" w:type="dxa"/>
+            <w:noWrap/>
+          </w:tcPr>
+          <w:p>
+            <w:pPr>
+              <w:jc w:val="center"/>
+              <w:cnfStyle w:val="000000000000" w:firstRow="0" w:lastRow="0" w:firstColumn="0" w:lastColumn="0" w:oddVBand="0" w:evenVBand="0" w:oddHBand="0" w:evenHBand="0" w:firstRowFirstColumn="0" w:firstRowLastColumn="0" w:lastRowFirstColumn="0" w:lastRowLastColumn="0"/>
+              <w:rPr>
+                <w:rFonts w:ascii="Calibri" w:eastAsia="Times New Roman" w:hAnsi="Calibri" w:cs="Calibri"/>
+                <w:color w:val="000000"/>
+              </w:rPr>
+            </w:pPr>
+          </w:p>
+        </w:tc>
+        <w:tc>
+          <w:tcPr>
+            <w:tcW w:w="2021" w:type="dxa"/>
+            <w:noWrap/>
+          </w:tcPr>
+          <w:p>
+            <w:pPr>
+              <w:jc w:val="center"/>
+              <w:cnfStyle w:val="000000000000" w:firstRow="0" w:lastRow="0" w:firstColumn="0" w:lastColumn="0" w:oddVBand="0" w:evenVBand="0" w:oddHBand="0" w:evenHBand="0" w:firstRowFirstColumn="0" w:firstRowLastColumn="0" w:lastRowFirstColumn="0" w:lastRowLastColumn="0"/>
+              <w:rPr>
+                <w:rFonts w:ascii="Calibri" w:eastAsia="Times New Roman" w:hAnsi="Calibri" w:cs="Calibri"/>
+                <w:color w:val="000000"/>
+              </w:rPr>
+            </w:pPr>
+          </w:p>
+        </w:tc>
+        <w:tc>
+          <w:tcPr>
+            <w:tcW w:w="2021" w:type="dxa"/>
+            <w:noWrap/>
+          </w:tcPr>
+          <w:p>
+            <w:pPr>
+              <w:jc w:val="center"/>
+              <w:cnfStyle w:val="000000000000" w:firstRow="0" w:lastRow="0" w:firstColumn="0" w:lastColumn="0" w:oddVBand="0" w:evenVBand="0" w:oddHBand="0" w:evenHBand="0" w:firstRowFirstColumn="0" w:firstRowLastColumn="0" w:lastRowFirstColumn="0" w:lastRowLastColumn="0"/>
+              <w:rPr>
+                <w:rFonts w:ascii="Calibri" w:eastAsia="Times New Roman" w:hAnsi="Calibri" w:cs="Calibri"/>
+                <w:color w:val="000000"/>
+              </w:rPr>
+            </w:pPr>
+          </w:p>
+        </w:tc>
+        <w:tc>
+          <w:tcPr>
+            <w:tcW w:w="1933" w:type="dxa"/>
+            <w:noWrap/>
+          </w:tcPr>
+          <w:p>
+            <w:pPr>
+              <w:jc w:val="center"/>
+              <w:cnfStyle w:val="000000000000" w:firstRow="0" w:lastRow="0" w:firstColumn="0" w:lastColumn="0" w:oddVBand="0" w:evenVBand="0" w:oddHBand="0" w:evenHBand="0" w:firstRowFirstColumn="0" w:firstRowLastColumn="0" w:lastRowFirstColumn="0" w:lastRowLastColumn="0"/>
+              <w:rPr>
+                <w:rFonts w:ascii="Calibri" w:eastAsia="Times New Roman" w:hAnsi="Calibri" w:cs="Calibri"/>
+                <w:color w:val="000000"/>
+              </w:rPr>
+            </w:pPr>
+          </w:p>
+        </w:tc>
+      </w:tr>
+      <w:tr>
+        <w:trPr>
+          <w:trHeight w:val="231"/>
+        </w:trPr>
+        <w:tc>
+          <w:tcPr>
+            <w:cnfStyle w:val="001000000000" w:firstRow="0" w:lastRow="0" w:firstColumn="1" w:lastColumn="0" w:oddVBand="0" w:evenVBand="0" w:oddHBand="0" w:evenHBand="0" w:firstRowFirstColumn="0" w:firstRowLastColumn="0" w:lastRowFirstColumn="0" w:lastRowLastColumn="0"/>
+            <w:tcW w:w="2189" w:type="dxa"/>
+            <w:noWrap/>
+          </w:tcPr>
+          <w:p>
+            <w:pPr>
+              <w:jc w:val="center"/>
+              <w:rPr>
+                <w:rFonts w:ascii="Calibri" w:eastAsia="Times New Roman" w:hAnsi="Calibri" w:cs="Calibri"/>
+                <w:color w:val="000000"/>
+              </w:rPr>
+            </w:pPr>
+          </w:p>
+        </w:tc>
+        <w:tc>
+          <w:tcPr>
+            <w:tcW w:w="2025" w:type="dxa"/>
+            <w:noWrap/>
+          </w:tcPr>
+          <w:p>
+            <w:pPr>
+              <w:jc w:val="center"/>
+              <w:cnfStyle w:val="000000000000" w:firstRow="0" w:lastRow="0" w:firstColumn="0" w:lastColumn="0" w:oddVBand="0" w:evenVBand="0" w:oddHBand="0" w:evenHBand="0" w:firstRowFirstColumn="0" w:firstRowLastColumn="0" w:lastRowFirstColumn="0" w:lastRowLastColumn="0"/>
+              <w:rPr>
+                <w:rFonts w:ascii="Calibri" w:eastAsia="Times New Roman" w:hAnsi="Calibri" w:cs="Calibri"/>
+                <w:color w:val="000000"/>
+              </w:rPr>
+            </w:pPr>
+          </w:p>
+        </w:tc>
+        <w:tc>
+          <w:tcPr>
+            <w:tcW w:w="2021" w:type="dxa"/>
+            <w:noWrap/>
+          </w:tcPr>
+          <w:p>
+            <w:pPr>
+              <w:jc w:val="center"/>
+              <w:cnfStyle w:val="000000000000" w:firstRow="0" w:lastRow="0" w:firstColumn="0" w:lastColumn="0" w:oddVBand="0" w:evenVBand="0" w:oddHBand="0" w:evenHBand="0" w:firstRowFirstColumn="0" w:firstRowLastColumn="0" w:lastRowFirstColumn="0" w:lastRowLastColumn="0"/>
+              <w:rPr>
+                <w:rFonts w:ascii="Calibri" w:eastAsia="Times New Roman" w:hAnsi="Calibri" w:cs="Calibri"/>
+                <w:color w:val="000000"/>
+              </w:rPr>
+            </w:pPr>
+          </w:p>
+        </w:tc>
+        <w:tc>
+          <w:tcPr>
+            <w:tcW w:w="2021" w:type="dxa"/>
+            <w:noWrap/>
+          </w:tcPr>
+          <w:p>
+            <w:pPr>
+              <w:jc w:val="center"/>
+              <w:cnfStyle w:val="000000000000" w:firstRow="0" w:lastRow="0" w:firstColumn="0" w:lastColumn="0" w:oddVBand="0" w:evenVBand="0" w:oddHBand="0" w:evenHBand="0" w:firstRowFirstColumn="0" w:firstRowLastColumn="0" w:lastRowFirstColumn="0" w:lastRowLastColumn="0"/>
+              <w:rPr>
+                <w:rFonts w:ascii="Calibri" w:eastAsia="Times New Roman" w:hAnsi="Calibri" w:cs="Calibri"/>
+                <w:color w:val="000000"/>
+              </w:rPr>
+            </w:pPr>
+          </w:p>
+        </w:tc>
+        <w:tc>
+          <w:tcPr>
+            <w:tcW w:w="1933" w:type="dxa"/>
+            <w:noWrap/>
+          </w:tcPr>
+          <w:p>
+            <w:pPr>
+              <w:jc w:val="center"/>
+              <w:cnfStyle w:val="000000000000" w:firstRow="0" w:lastRow="0" w:firstColumn="0" w:lastColumn="0" w:oddVBand="0" w:evenVBand="0" w:oddHBand="0" w:evenHBand="0" w:firstRowFirstColumn="0" w:firstRowLastColumn="0" w:lastRowFirstColumn="0" w:lastRowLastColumn="0"/>
+              <w:rPr>
+                <w:rFonts w:ascii="Calibri" w:eastAsia="Times New Roman" w:hAnsi="Calibri" w:cs="Calibri"/>
+                <w:color w:val="000000"/>
+              </w:rPr>
+            </w:pPr>
+          </w:p>
+        </w:tc>
+      </w:tr>
+      <w:tr>
+        <w:trPr>
+          <w:trHeight w:val="231"/>
+        </w:trPr>
+        <w:tc>
+          <w:tcPr>
+            <w:cnfStyle w:val="001000000000" w:firstRow="0" w:lastRow="0" w:firstColumn="1" w:lastColumn="0" w:oddVBand="0" w:evenVBand="0" w:oddHBand="0" w:evenHBand="0" w:firstRowFirstColumn="0" w:firstRowLastColumn="0" w:lastRowFirstColumn="0" w:lastRowLastColumn="0"/>
+            <w:tcW w:w="2189" w:type="dxa"/>
+            <w:noWrap/>
+          </w:tcPr>
+          <w:p>
+            <w:pPr>
+              <w:jc w:val="center"/>
+              <w:rPr>
+                <w:rFonts w:ascii="Calibri" w:eastAsia="Times New Roman" w:hAnsi="Calibri" w:cs="Calibri"/>
+                <w:color w:val="000000"/>
+              </w:rPr>
+            </w:pPr>
+          </w:p>
+        </w:tc>
+        <w:tc>
+          <w:tcPr>
+            <w:tcW w:w="2025" w:type="dxa"/>
+            <w:noWrap/>
+          </w:tcPr>
+          <w:p>
+            <w:pPr>
+              <w:jc w:val="center"/>
+              <w:cnfStyle w:val="000000000000" w:firstRow="0" w:lastRow="0" w:firstColumn="0" w:lastColumn="0" w:oddVBand="0" w:evenVBand="0" w:oddHBand="0" w:evenHBand="0" w:firstRowFirstColumn="0" w:firstRowLastColumn="0" w:lastRowFirstColumn="0" w:lastRowLastColumn="0"/>
+              <w:rPr>
+                <w:rFonts w:ascii="Calibri" w:eastAsia="Times New Roman" w:hAnsi="Calibri" w:cs="Calibri"/>
+                <w:color w:val="000000"/>
+              </w:rPr>
+            </w:pPr>
+          </w:p>
+        </w:tc>
+        <w:tc>
+          <w:tcPr>
+            <w:tcW w:w="2021" w:type="dxa"/>
+            <w:noWrap/>
+          </w:tcPr>
+          <w:p>
+            <w:pPr>
+              <w:jc w:val="center"/>
+              <w:cnfStyle w:val="000000000000" w:firstRow="0" w:lastRow="0" w:firstColumn="0" w:lastColumn="0" w:oddVBand="0" w:evenVBand="0" w:oddHBand="0" w:evenHBand="0" w:firstRowFirstColumn="0" w:firstRowLastColumn="0" w:lastRowFirstColumn="0" w:lastRowLastColumn="0"/>
+              <w:rPr>
+                <w:rFonts w:ascii="Calibri" w:eastAsia="Times New Roman" w:hAnsi="Calibri" w:cs="Calibri"/>
+                <w:color w:val="000000"/>
+              </w:rPr>
+            </w:pPr>
+          </w:p>
+        </w:tc>
+        <w:tc>
+          <w:tcPr>
+            <w:tcW w:w="2021" w:type="dxa"/>
+            <w:noWrap/>
+          </w:tcPr>
+          <w:p>
+            <w:pPr>
+              <w:jc w:val="center"/>
+              <w:cnfStyle w:val="000000000000" w:firstRow="0" w:lastRow="0" w:firstColumn="0" w:lastColumn="0" w:oddVBand="0" w:evenVBand="0" w:oddHBand="0" w:evenHBand="0" w:firstRowFirstColumn="0" w:firstRowLastColumn="0" w:lastRowFirstColumn="0" w:lastRowLastColumn="0"/>
+              <w:rPr>
+                <w:rFonts w:ascii="Calibri" w:eastAsia="Times New Roman" w:hAnsi="Calibri" w:cs="Calibri"/>
+                <w:color w:val="000000"/>
+              </w:rPr>
+            </w:pPr>
+          </w:p>
+        </w:tc>
+        <w:tc>
+          <w:tcPr>
+            <w:tcW w:w="1933" w:type="dxa"/>
+            <w:noWrap/>
+          </w:tcPr>
+          <w:p>
+            <w:pPr>
+              <w:jc w:val="center"/>
+              <w:cnfStyle w:val="000000000000" w:firstRow="0" w:lastRow="0" w:firstColumn="0" w:lastColumn="0" w:oddVBand="0" w:evenVBand="0" w:oddHBand="0" w:evenHBand="0" w:firstRowFirstColumn="0" w:firstRowLastColumn="0" w:lastRowFirstColumn="0" w:lastRowLastColumn="0"/>
+              <w:rPr>
+                <w:rFonts w:ascii="Calibri" w:eastAsia="Times New Roman" w:hAnsi="Calibri" w:cs="Calibri"/>
+                <w:color w:val="000000"/>
+              </w:rPr>
+            </w:pPr>
+          </w:p>
+        </w:tc>
+      </w:tr>
+      <w:tr>
+        <w:trPr>
+          <w:trHeight w:val="231"/>
+        </w:trPr>
+        <w:tc>
+          <w:tcPr>
+            <w:cnfStyle w:val="001000000000" w:firstRow="0" w:lastRow="0" w:firstColumn="1" w:lastColumn="0" w:oddVBand="0" w:evenVBand="0" w:oddHBand="0" w:evenHBand="0" w:firstRowFirstColumn="0" w:firstRowLastColumn="0" w:lastRowFirstColumn="0" w:lastRowLastColumn="0"/>
+            <w:tcW w:w="2189" w:type="dxa"/>
+            <w:noWrap/>
+          </w:tcPr>
+          <w:p>
+            <w:pPr>
+              <w:jc w:val="center"/>
+              <w:rPr>
+                <w:rFonts w:ascii="Calibri" w:eastAsia="Times New Roman" w:hAnsi="Calibri" w:cs="Calibri"/>
+                <w:color w:val="000000"/>
+              </w:rPr>
+            </w:pPr>
+          </w:p>
+        </w:tc>
+        <w:tc>
+          <w:tcPr>
+            <w:tcW w:w="2025" w:type="dxa"/>
+            <w:noWrap/>
+          </w:tcPr>
+          <w:p>
+            <w:pPr>
+              <w:jc w:val="center"/>
+              <w:cnfStyle w:val="000000000000" w:firstRow="0" w:lastRow="0" w:firstColumn="0" w:lastColumn="0" w:oddVBand="0" w:evenVBand="0" w:oddHBand="0" w:evenHBand="0" w:firstRowFirstColumn="0" w:firstRowLastColumn="0" w:lastRowFirstColumn="0" w:lastRowLastColumn="0"/>
+              <w:rPr>
+                <w:rFonts w:ascii="Calibri" w:eastAsia="Times New Roman" w:hAnsi="Calibri" w:cs="Calibri"/>
+                <w:color w:val="000000"/>
+              </w:rPr>
+            </w:pPr>
+          </w:p>
+        </w:tc>
+        <w:tc>
+          <w:tcPr>
+            <w:tcW w:w="2021" w:type="dxa"/>
+            <w:noWrap/>
+          </w:tcPr>
+          <w:p>
+            <w:pPr>
+              <w:jc w:val="center"/>
+              <w:cnfStyle w:val="000000000000" w:firstRow="0" w:lastRow="0" w:firstColumn="0" w:lastColumn="0" w:oddVBand="0" w:evenVBand="0" w:oddHBand="0" w:evenHBand="0" w:firstRowFirstColumn="0" w:firstRowLastColumn="0" w:lastRowFirstColumn="0" w:lastRowLastColumn="0"/>
+              <w:rPr>
+                <w:rFonts w:ascii="Calibri" w:eastAsia="Times New Roman" w:hAnsi="Calibri" w:cs="Calibri"/>
+                <w:color w:val="000000"/>
+              </w:rPr>
+            </w:pPr>
+          </w:p>
+        </w:tc>
+        <w:tc>
+          <w:tcPr>
+            <w:tcW w:w="2021" w:type="dxa"/>
+            <w:noWrap/>
+          </w:tcPr>
+          <w:p>
+            <w:pPr>
+              <w:jc w:val="center"/>
+              <w:cnfStyle w:val="000000000000" w:firstRow="0" w:lastRow="0" w:firstColumn="0" w:lastColumn="0" w:oddVBand="0" w:evenVBand="0" w:oddHBand="0" w:evenHBand="0" w:firstRowFirstColumn="0" w:firstRowLastColumn="0" w:lastRowFirstColumn="0" w:lastRowLastColumn="0"/>
+              <w:rPr>
+                <w:rFonts w:ascii="Calibri" w:eastAsia="Times New Roman" w:hAnsi="Calibri" w:cs="Calibri"/>
+                <w:color w:val="000000"/>
+              </w:rPr>
+            </w:pPr>
+          </w:p>
+        </w:tc>
+        <w:tc>
+          <w:tcPr>
+            <w:tcW w:w="1933" w:type="dxa"/>
+            <w:noWrap/>
+          </w:tcPr>
+          <w:p>
+            <w:pPr>
+              <w:jc w:val="center"/>
+              <w:cnfStyle w:val="000000000000" w:firstRow="0" w:lastRow="0" w:firstColumn="0" w:lastColumn="0" w:oddVBand="0" w:evenVBand="0" w:oddHBand="0" w:evenHBand="0" w:firstRowFirstColumn="0" w:firstRowLastColumn="0" w:lastRowFirstColumn="0" w:lastRowLastColumn="0"/>
+              <w:rPr>
+                <w:rFonts w:ascii="Calibri" w:eastAsia="Times New Roman" w:hAnsi="Calibri" w:cs="Calibri"/>
+                <w:color w:val="000000"/>
+              </w:rPr>
+            </w:pPr>
+          </w:p>
+        </w:tc>
+      </w:tr>
+      <w:tr>
+        <w:trPr>
+          <w:trHeight w:val="231"/>
+        </w:trPr>
+        <w:tc>
+          <w:tcPr>
+            <w:cnfStyle w:val="001000000000" w:firstRow="0" w:lastRow="0" w:firstColumn="1" w:lastColumn="0" w:oddVBand="0" w:evenVBand="0" w:oddHBand="0" w:evenHBand="0" w:firstRowFirstColumn="0" w:firstRowLastColumn="0" w:lastRowFirstColumn="0" w:lastRowLastColumn="0"/>
+            <w:tcW w:w="2189" w:type="dxa"/>
+            <w:noWrap/>
+          </w:tcPr>
+          <w:p>
+            <w:pPr>
+              <w:jc w:val="center"/>
+              <w:rPr>
+                <w:rFonts w:ascii="Calibri" w:eastAsia="Times New Roman" w:hAnsi="Calibri" w:cs="Calibri"/>
+                <w:color w:val="000000"/>
+              </w:rPr>
+            </w:pPr>
+          </w:p>
+        </w:tc>
+        <w:tc>
+          <w:tcPr>
+            <w:tcW w:w="2025" w:type="dxa"/>
+            <w:noWrap/>
+          </w:tcPr>
+          <w:p>
+            <w:pPr>
+              <w:jc w:val="center"/>
+              <w:cnfStyle w:val="000000000000" w:firstRow="0" w:lastRow="0" w:firstColumn="0" w:lastColumn="0" w:oddVBand="0" w:evenVBand="0" w:oddHBand="0" w:evenHBand="0" w:firstRowFirstColumn="0" w:firstRowLastColumn="0" w:lastRowFirstColumn="0" w:lastRowLastColumn="0"/>
+              <w:rPr>
+                <w:rFonts w:ascii="Calibri" w:eastAsia="Times New Roman" w:hAnsi="Calibri" w:cs="Calibri"/>
+                <w:color w:val="000000"/>
+              </w:rPr>
+            </w:pPr>
+          </w:p>
+        </w:tc>
+        <w:tc>
+          <w:tcPr>
+            <w:tcW w:w="2021" w:type="dxa"/>
+            <w:noWrap/>
+          </w:tcPr>
+          <w:p>
+            <w:pPr>
+              <w:jc w:val="center"/>
+              <w:cnfStyle w:val="000000000000" w:firstRow="0" w:lastRow="0" w:firstColumn="0" w:lastColumn="0" w:oddVBand="0" w:evenVBand="0" w:oddHBand="0" w:evenHBand="0" w:firstRowFirstColumn="0" w:firstRowLastColumn="0" w:lastRowFirstColumn="0" w:lastRowLastColumn="0"/>
+              <w:rPr>
+                <w:rFonts w:ascii="Calibri" w:eastAsia="Times New Roman" w:hAnsi="Calibri" w:cs="Calibri"/>
+                <w:color w:val="000000"/>
+              </w:rPr>
+            </w:pPr>
+          </w:p>
+        </w:tc>
+        <w:tc>
+          <w:tcPr>
+            <w:tcW w:w="2021" w:type="dxa"/>
+            <w:noWrap/>
+          </w:tcPr>
+          <w:p>
+            <w:pPr>
+              <w:jc w:val="center"/>
+              <w:cnfStyle w:val="000000000000" w:firstRow="0" w:lastRow="0" w:firstColumn="0" w:lastColumn="0" w:oddVBand="0" w:evenVBand="0" w:oddHBand="0" w:evenHBand="0" w:firstRowFirstColumn="0" w:firstRowLastColumn="0" w:lastRowFirstColumn="0" w:lastRowLastColumn="0"/>
+              <w:rPr>
+                <w:rFonts w:ascii="Calibri" w:eastAsia="Times New Roman" w:hAnsi="Calibri" w:cs="Calibri"/>
+                <w:color w:val="000000"/>
+              </w:rPr>
+            </w:pPr>
+          </w:p>
+        </w:tc>
+        <w:tc>
+          <w:tcPr>
+            <w:tcW w:w="1933" w:type="dxa"/>
+            <w:noWrap/>
+          </w:tcPr>
+          <w:p>
+            <w:pPr>
+              <w:jc w:val="center"/>
+              <w:cnfStyle w:val="000000000000" w:firstRow="0" w:lastRow="0" w:firstColumn="0" w:lastColumn="0" w:oddVBand="0" w:evenVBand="0" w:oddHBand="0" w:evenHBand="0" w:firstRowFirstColumn="0" w:firstRowLastColumn="0" w:lastRowFirstColumn="0" w:lastRowLastColumn="0"/>
+              <w:rPr>
+                <w:rFonts w:ascii="Calibri" w:eastAsia="Times New Roman" w:hAnsi="Calibri" w:cs="Calibri"/>
+                <w:color w:val="000000"/>
+              </w:rPr>
+            </w:pPr>
+          </w:p>
+        </w:tc>
+      </w:tr>
+      <w:tr>
+        <w:trPr>
+          <w:trHeight w:val="231"/>
+        </w:trPr>
+        <w:tc>
+          <w:tcPr>
+            <w:cnfStyle w:val="001000000000" w:firstRow="0" w:lastRow="0" w:firstColumn="1" w:lastColumn="0" w:oddVBand="0" w:evenVBand="0" w:oddHBand="0" w:evenHBand="0" w:firstRowFirstColumn="0" w:firstRowLastColumn="0" w:lastRowFirstColumn="0" w:lastRowLastColumn="0"/>
+            <w:tcW w:w="2189" w:type="dxa"/>
+            <w:noWrap/>
+          </w:tcPr>
+          <w:p>
+            <w:pPr>
+              <w:jc w:val="center"/>
+              <w:rPr>
+                <w:rFonts w:ascii="Calibri" w:eastAsia="Times New Roman" w:hAnsi="Calibri" w:cs="Calibri"/>
+                <w:color w:val="000000"/>
+              </w:rPr>
+            </w:pPr>
+          </w:p>
+        </w:tc>
+        <w:tc>
+          <w:tcPr>
+            <w:tcW w:w="2025" w:type="dxa"/>
+            <w:noWrap/>
+          </w:tcPr>
+          <w:p>
+            <w:pPr>
+              <w:jc w:val="center"/>
+              <w:cnfStyle w:val="000000000000" w:firstRow="0" w:lastRow="0" w:firstColumn="0" w:lastColumn="0" w:oddVBand="0" w:evenVBand="0" w:oddHBand="0" w:evenHBand="0" w:firstRowFirstColumn="0" w:firstRowLastColumn="0" w:lastRowFirstColumn="0" w:lastRowLastColumn="0"/>
+              <w:rPr>
+                <w:rFonts w:ascii="Calibri" w:eastAsia="Times New Roman" w:hAnsi="Calibri" w:cs="Calibri"/>
+                <w:color w:val="000000"/>
+              </w:rPr>
+            </w:pPr>
+          </w:p>
+        </w:tc>
+        <w:tc>
+          <w:tcPr>
+            <w:tcW w:w="2021" w:type="dxa"/>
+            <w:noWrap/>
+          </w:tcPr>
+          <w:p>
+            <w:pPr>
+              <w:jc w:val="center"/>
+              <w:cnfStyle w:val="000000000000" w:firstRow="0" w:lastRow="0" w:firstColumn="0" w:lastColumn="0" w:oddVBand="0" w:evenVBand="0" w:oddHBand="0" w:evenHBand="0" w:firstRowFirstColumn="0" w:firstRowLastColumn="0" w:lastRowFirstColumn="0" w:lastRowLastColumn="0"/>
+              <w:rPr>
+                <w:rFonts w:ascii="Calibri" w:eastAsia="Times New Roman" w:hAnsi="Calibri" w:cs="Calibri"/>
+                <w:color w:val="000000"/>
+              </w:rPr>
+            </w:pPr>
+          </w:p>
+        </w:tc>
+        <w:tc>
+          <w:tcPr>
+            <w:tcW w:w="2021" w:type="dxa"/>
+            <w:noWrap/>
+          </w:tcPr>
+          <w:p>
+            <w:pPr>
+              <w:jc w:val="center"/>
+              <w:cnfStyle w:val="000000000000" w:firstRow="0" w:lastRow="0" w:firstColumn="0" w:lastColumn="0" w:oddVBand="0" w:evenVBand="0" w:oddHBand="0" w:evenHBand="0" w:firstRowFirstColumn="0" w:firstRowLastColumn="0" w:lastRowFirstColumn="0" w:lastRowLastColumn="0"/>
+              <w:rPr>
+                <w:rFonts w:ascii="Calibri" w:eastAsia="Times New Roman" w:hAnsi="Calibri" w:cs="Calibri"/>
+                <w:color w:val="000000"/>
+              </w:rPr>
+            </w:pPr>
+          </w:p>
+        </w:tc>
+        <w:tc>
+          <w:tcPr>
+            <w:tcW w:w="1933" w:type="dxa"/>
+            <w:noWrap/>
+          </w:tcPr>
+          <w:p>
+            <w:pPr>
+              <w:jc w:val="center"/>
+              <w:cnfStyle w:val="000000000000" w:firstRow="0" w:lastRow="0" w:firstColumn="0" w:lastColumn="0" w:oddVBand="0" w:evenVBand="0" w:oddHBand="0" w:evenHBand="0" w:firstRowFirstColumn="0" w:firstRowLastColumn="0" w:lastRowFirstColumn="0" w:lastRowLastColumn="0"/>
+              <w:rPr>
+                <w:rFonts w:ascii="Calibri" w:eastAsia="Times New Roman" w:hAnsi="Calibri" w:cs="Calibri"/>
+                <w:color w:val="000000"/>
+              </w:rPr>
+            </w:pPr>
+          </w:p>
+        </w:tc>
+      </w:tr>
+      <w:tr>
+        <w:trPr>
+          <w:trHeight w:val="231"/>
+        </w:trPr>
+        <w:tc>
+          <w:tcPr>
+            <w:cnfStyle w:val="001000000000" w:firstRow="0" w:lastRow="0" w:firstColumn="1" w:lastColumn="0" w:oddVBand="0" w:evenVBand="0" w:oddHBand="0" w:evenHBand="0" w:firstRowFirstColumn="0" w:firstRowLastColumn="0" w:lastRowFirstColumn="0" w:lastRowLastColumn="0"/>
+            <w:tcW w:w="2189" w:type="dxa"/>
+            <w:noWrap/>
+          </w:tcPr>
+          <w:p>
+            <w:pPr>
+              <w:jc w:val="center"/>
+              <w:rPr>
+                <w:rFonts w:ascii="Calibri" w:eastAsia="Times New Roman" w:hAnsi="Calibri" w:cs="Calibri"/>
+                <w:color w:val="000000"/>
+              </w:rPr>
+            </w:pPr>
+          </w:p>
+        </w:tc>
+        <w:tc>
+          <w:tcPr>
+            <w:tcW w:w="2025" w:type="dxa"/>
+            <w:noWrap/>
+          </w:tcPr>
+          <w:p>
+            <w:pPr>
+              <w:jc w:val="center"/>
+              <w:cnfStyle w:val="000000000000" w:firstRow="0" w:lastRow="0" w:firstColumn="0" w:lastColumn="0" w:oddVBand="0" w:evenVBand="0" w:oddHBand="0" w:evenHBand="0" w:firstRowFirstColumn="0" w:firstRowLastColumn="0" w:lastRowFirstColumn="0" w:lastRowLastColumn="0"/>
+              <w:rPr>
+                <w:rFonts w:ascii="Calibri" w:eastAsia="Times New Roman" w:hAnsi="Calibri" w:cs="Calibri"/>
+                <w:color w:val="000000"/>
+              </w:rPr>
+            </w:pPr>
+          </w:p>
+        </w:tc>
+        <w:tc>
+          <w:tcPr>
+            <w:tcW w:w="2021" w:type="dxa"/>
+            <w:noWrap/>
+          </w:tcPr>
+          <w:p>
+            <w:pPr>
+              <w:jc w:val="center"/>
+              <w:cnfStyle w:val="000000000000" w:firstRow="0" w:lastRow="0" w:firstColumn="0" w:lastColumn="0" w:oddVBand="0" w:evenVBand="0" w:oddHBand="0" w:evenHBand="0" w:firstRowFirstColumn="0" w:firstRowLastColumn="0" w:lastRowFirstColumn="0" w:lastRowLastColumn="0"/>
+              <w:rPr>
+                <w:rFonts w:ascii="Calibri" w:eastAsia="Times New Roman" w:hAnsi="Calibri" w:cs="Calibri"/>
+                <w:color w:val="000000"/>
+              </w:rPr>
+            </w:pPr>
+          </w:p>
+        </w:tc>
+        <w:tc>
+          <w:tcPr>
+            <w:tcW w:w="2021" w:type="dxa"/>
+            <w:noWrap/>
+          </w:tcPr>
+          <w:p>
+            <w:pPr>
+              <w:jc w:val="center"/>
+              <w:cnfStyle w:val="000000000000" w:firstRow="0" w:lastRow="0" w:firstColumn="0" w:lastColumn="0" w:oddVBand="0" w:evenVBand="0" w:oddHBand="0" w:evenHBand="0" w:firstRowFirstColumn="0" w:firstRowLastColumn="0" w:lastRowFirstColumn="0" w:lastRowLastColumn="0"/>
+              <w:rPr>
+                <w:rFonts w:ascii="Calibri" w:eastAsia="Times New Roman" w:hAnsi="Calibri" w:cs="Calibri"/>
+                <w:color w:val="000000"/>
+              </w:rPr>
+            </w:pPr>
+          </w:p>
+        </w:tc>
+        <w:tc>
+          <w:tcPr>
+            <w:tcW w:w="1933" w:type="dxa"/>
+            <w:noWrap/>
+          </w:tcPr>
+          <w:p>
+            <w:pPr>
+              <w:jc w:val="center"/>
+              <w:cnfStyle w:val="000000000000" w:firstRow="0" w:lastRow="0" w:firstColumn="0" w:lastColumn="0" w:oddVBand="0" w:evenVBand="0" w:oddHBand="0" w:evenHBand="0" w:firstRowFirstColumn="0" w:firstRowLastColumn="0" w:lastRowFirstColumn="0" w:lastRowLastColumn="0"/>
+              <w:rPr>
+                <w:rFonts w:ascii="Calibri" w:eastAsia="Times New Roman" w:hAnsi="Calibri" w:cs="Calibri"/>
+                <w:color w:val="000000"/>
+              </w:rPr>
+            </w:pPr>
+          </w:p>
+        </w:tc>
+      </w:tr>
+      <w:tr>
+        <w:trPr>
+          <w:trHeight w:val="231"/>
+        </w:trPr>
+        <w:tc>
+          <w:tcPr>
+            <w:cnfStyle w:val="001000000000" w:firstRow="0" w:lastRow="0" w:firstColumn="1" w:lastColumn="0" w:oddVBand="0" w:evenVBand="0" w:oddHBand="0" w:evenHBand="0" w:firstRowFirstColumn="0" w:firstRowLastColumn="0" w:lastRowFirstColumn="0" w:lastRowLastColumn="0"/>
+            <w:tcW w:w="2189" w:type="dxa"/>
+            <w:noWrap/>
+          </w:tcPr>
+          <w:p>
+            <w:pPr>
+              <w:jc w:val="center"/>
+              <w:rPr>
+                <w:rFonts w:ascii="Calibri" w:eastAsia="Times New Roman" w:hAnsi="Calibri" w:cs="Calibri"/>
+                <w:color w:val="000000"/>
+              </w:rPr>
+            </w:pPr>
+          </w:p>
+        </w:tc>
+        <w:tc>
+          <w:tcPr>
+            <w:tcW w:w="2025" w:type="dxa"/>
+            <w:noWrap/>
+          </w:tcPr>
+          <w:p>
+            <w:pPr>
+              <w:jc w:val="center"/>
+              <w:cnfStyle w:val="000000000000" w:firstRow="0" w:lastRow="0" w:firstColumn="0" w:lastColumn="0" w:oddVBand="0" w:evenVBand="0" w:oddHBand="0" w:evenHBand="0" w:firstRowFirstColumn="0" w:firstRowLastColumn="0" w:lastRowFirstColumn="0" w:lastRowLastColumn="0"/>
+              <w:rPr>
+                <w:rFonts w:ascii="Calibri" w:eastAsia="Times New Roman" w:hAnsi="Calibri" w:cs="Calibri"/>
+                <w:color w:val="000000"/>
+              </w:rPr>
+            </w:pPr>
+          </w:p>
+        </w:tc>
+        <w:tc>
+          <w:tcPr>
+            <w:tcW w:w="2021" w:type="dxa"/>
+            <w:noWrap/>
+          </w:tcPr>
+          <w:p>
+            <w:pPr>
+              <w:jc w:val="center"/>
+              <w:cnfStyle w:val="000000000000" w:firstRow="0" w:lastRow="0" w:firstColumn="0" w:lastColumn="0" w:oddVBand="0" w:evenVBand="0" w:oddHBand="0" w:evenHBand="0" w:firstRowFirstColumn="0" w:firstRowLastColumn="0" w:lastRowFirstColumn="0" w:lastRowLastColumn="0"/>
+              <w:rPr>
+                <w:rFonts w:ascii="Calibri" w:eastAsia="Times New Roman" w:hAnsi="Calibri" w:cs="Calibri"/>
+                <w:color w:val="000000"/>
+              </w:rPr>
+            </w:pPr>
+          </w:p>
+        </w:tc>
+        <w:tc>
+          <w:tcPr>
+            <w:tcW w:w="2021" w:type="dxa"/>
+            <w:noWrap/>
+          </w:tcPr>
+          <w:p>
+            <w:pPr>
+              <w:jc w:val="center"/>
+              <w:cnfStyle w:val="000000000000" w:firstRow="0" w:lastRow="0" w:firstColumn="0" w:lastColumn="0" w:oddVBand="0" w:evenVBand="0" w:oddHBand="0" w:evenHBand="0" w:firstRowFirstColumn="0" w:firstRowLastColumn="0" w:lastRowFirstColumn="0" w:lastRowLastColumn="0"/>
+              <w:rPr>
+                <w:rFonts w:ascii="Calibri" w:eastAsia="Times New Roman" w:hAnsi="Calibri" w:cs="Calibri"/>
+                <w:color w:val="000000"/>
+              </w:rPr>
+            </w:pPr>
+          </w:p>
+        </w:tc>
+        <w:tc>
+          <w:tcPr>
+            <w:tcW w:w="1933" w:type="dxa"/>
+            <w:noWrap/>
+          </w:tcPr>
+          <w:p>
+            <w:pPr>
+              <w:jc w:val="center"/>
+              <w:cnfStyle w:val="000000000000" w:firstRow="0" w:lastRow="0" w:firstColumn="0" w:lastColumn="0" w:oddVBand="0" w:evenVBand="0" w:oddHBand="0" w:evenHBand="0" w:firstRowFirstColumn="0" w:firstRowLastColumn="0" w:lastRowFirstColumn="0" w:lastRowLastColumn="0"/>
+              <w:rPr>
+                <w:rFonts w:ascii="Calibri" w:eastAsia="Times New Roman" w:hAnsi="Calibri" w:cs="Calibri"/>
+                <w:color w:val="000000"/>
+              </w:rPr>
+            </w:pPr>
+          </w:p>
+        </w:tc>
+      </w:tr>
+      <w:tr>
+        <w:trPr>
+          <w:trHeight w:val="231"/>
+        </w:trPr>
+        <w:tc>
+          <w:tcPr>
+            <w:cnfStyle w:val="001000000000" w:firstRow="0" w:lastRow="0" w:firstColumn="1" w:lastColumn="0" w:oddVBand="0" w:evenVBand="0" w:oddHBand="0" w:evenHBand="0" w:firstRowFirstColumn="0" w:firstRowLastColumn="0" w:lastRowFirstColumn="0" w:lastRowLastColumn="0"/>
+            <w:tcW w:w="2189" w:type="dxa"/>
+            <w:noWrap/>
+          </w:tcPr>
+          <w:p>
+            <w:pPr>
+              <w:jc w:val="center"/>
+              <w:rPr>
+                <w:rFonts w:ascii="Calibri" w:eastAsia="Times New Roman" w:hAnsi="Calibri" w:cs="Calibri"/>
+                <w:color w:val="000000"/>
+              </w:rPr>
+            </w:pPr>
+          </w:p>
+        </w:tc>
+        <w:tc>
+          <w:tcPr>
+            <w:tcW w:w="2025" w:type="dxa"/>
+            <w:noWrap/>
+          </w:tcPr>
+          <w:p>
+            <w:pPr>
+              <w:jc w:val="center"/>
+              <w:cnfStyle w:val="000000000000" w:firstRow="0" w:lastRow="0" w:firstColumn="0" w:lastColumn="0" w:oddVBand="0" w:evenVBand="0" w:oddHBand="0" w:evenHBand="0" w:firstRowFirstColumn="0" w:firstRowLastColumn="0" w:lastRowFirstColumn="0" w:lastRowLastColumn="0"/>
+              <w:rPr>
+                <w:rFonts w:ascii="Calibri" w:eastAsia="Times New Roman" w:hAnsi="Calibri" w:cs="Calibri"/>
+                <w:color w:val="000000"/>
+              </w:rPr>
+            </w:pPr>
+          </w:p>
+        </w:tc>
+        <w:tc>
+          <w:tcPr>
+            <w:tcW w:w="2021" w:type="dxa"/>
+            <w:noWrap/>
+          </w:tcPr>
+          <w:p>
+            <w:pPr>
+              <w:jc w:val="center"/>
+              <w:cnfStyle w:val="000000000000" w:firstRow="0" w:lastRow="0" w:firstColumn="0" w:lastColumn="0" w:oddVBand="0" w:evenVBand="0" w:oddHBand="0" w:evenHBand="0" w:firstRowFirstColumn="0" w:firstRowLastColumn="0" w:lastRowFirstColumn="0" w:lastRowLastColumn="0"/>
+              <w:rPr>
+                <w:rFonts w:ascii="Calibri" w:eastAsia="Times New Roman" w:hAnsi="Calibri" w:cs="Calibri"/>
+                <w:color w:val="000000"/>
+              </w:rPr>
+            </w:pPr>
+          </w:p>
+        </w:tc>
+        <w:tc>
+          <w:tcPr>
+            <w:tcW w:w="2021" w:type="dxa"/>
+            <w:noWrap/>
+          </w:tcPr>
+          <w:p>
+            <w:pPr>
+              <w:jc w:val="center"/>
+              <w:cnfStyle w:val="000000000000" w:firstRow="0" w:lastRow="0" w:firstColumn="0" w:lastColumn="0" w:oddVBand="0" w:evenVBand="0" w:oddHBand="0" w:evenHBand="0" w:firstRowFirstColumn="0" w:firstRowLastColumn="0" w:lastRowFirstColumn="0" w:lastRowLastColumn="0"/>
+              <w:rPr>
+                <w:rFonts w:ascii="Calibri" w:eastAsia="Times New Roman" w:hAnsi="Calibri" w:cs="Calibri"/>
+                <w:color w:val="000000"/>
+              </w:rPr>
+            </w:pPr>
+          </w:p>
+        </w:tc>
+        <w:tc>
+          <w:tcPr>
+            <w:tcW w:w="1933" w:type="dxa"/>
+            <w:noWrap/>
+          </w:tcPr>
+          <w:p>
+            <w:pPr>
+              <w:jc w:val="center"/>
+              <w:cnfStyle w:val="000000000000" w:firstRow="0" w:lastRow="0" w:firstColumn="0" w:lastColumn="0" w:oddVBand="0" w:evenVBand="0" w:oddHBand="0" w:evenHBand="0" w:firstRowFirstColumn="0" w:firstRowLastColumn="0" w:lastRowFirstColumn="0" w:lastRowLastColumn="0"/>
+              <w:rPr>
+                <w:rFonts w:ascii="Calibri" w:eastAsia="Times New Roman" w:hAnsi="Calibri" w:cs="Calibri"/>
+                <w:color w:val="000000"/>
+              </w:rPr>
+            </w:pPr>
+          </w:p>
+        </w:tc>
+      </w:tr>
+      <w:tr>
+        <w:trPr>
+          <w:trHeight w:val="231"/>
+        </w:trPr>
+        <w:tc>
+          <w:tcPr>
+            <w:cnfStyle w:val="001000000000" w:firstRow="0" w:lastRow="0" w:firstColumn="1" w:lastColumn="0" w:oddVBand="0" w:evenVBand="0" w:oddHBand="0" w:evenHBand="0" w:firstRowFirstColumn="0" w:firstRowLastColumn="0" w:lastRowFirstColumn="0" w:lastRowLastColumn="0"/>
+            <w:tcW w:w="2189" w:type="dxa"/>
+            <w:noWrap/>
+          </w:tcPr>
+          <w:p>
+            <w:pPr>
+              <w:jc w:val="center"/>
+              <w:rPr>
+                <w:rFonts w:ascii="Calibri" w:eastAsia="Times New Roman" w:hAnsi="Calibri" w:cs="Calibri"/>
+                <w:color w:val="000000"/>
+              </w:rPr>
+            </w:pPr>
+          </w:p>
+        </w:tc>
+        <w:tc>
+          <w:tcPr>
+            <w:tcW w:w="2025" w:type="dxa"/>
+            <w:noWrap/>
+          </w:tcPr>
+          <w:p>
+            <w:pPr>
+              <w:jc w:val="center"/>
+              <w:cnfStyle w:val="000000000000" w:firstRow="0" w:lastRow="0" w:firstColumn="0" w:lastColumn="0" w:oddVBand="0" w:evenVBand="0" w:oddHBand="0" w:evenHBand="0" w:firstRowFirstColumn="0" w:firstRowLastColumn="0" w:lastRowFirstColumn="0" w:lastRowLastColumn="0"/>
+              <w:rPr>
+                <w:rFonts w:ascii="Calibri" w:eastAsia="Times New Roman" w:hAnsi="Calibri" w:cs="Calibri"/>
+                <w:color w:val="000000"/>
+              </w:rPr>
+            </w:pPr>
+          </w:p>
+        </w:tc>
+        <w:tc>
+          <w:tcPr>
+            <w:tcW w:w="2021" w:type="dxa"/>
+            <w:noWrap/>
+          </w:tcPr>
+          <w:p>
+            <w:pPr>
+              <w:jc w:val="center"/>
+              <w:cnfStyle w:val="000000000000" w:firstRow="0" w:lastRow="0" w:firstColumn="0" w:lastColumn="0" w:oddVBand="0" w:evenVBand="0" w:oddHBand="0" w:evenHBand="0" w:firstRowFirstColumn="0" w:firstRowLastColumn="0" w:lastRowFirstColumn="0" w:lastRowLastColumn="0"/>
+              <w:rPr>
+                <w:rFonts w:ascii="Calibri" w:eastAsia="Times New Roman" w:hAnsi="Calibri" w:cs="Calibri"/>
+                <w:color w:val="000000"/>
+              </w:rPr>
+            </w:pPr>
+          </w:p>
+        </w:tc>
+        <w:tc>
+          <w:tcPr>
+            <w:tcW w:w="2021" w:type="dxa"/>
+            <w:noWrap/>
+          </w:tcPr>
+          <w:p>
+            <w:pPr>
+              <w:jc w:val="center"/>
+              <w:cnfStyle w:val="000000000000" w:firstRow="0" w:lastRow="0" w:firstColumn="0" w:lastColumn="0" w:oddVBand="0" w:evenVBand="0" w:oddHBand="0" w:evenHBand="0" w:firstRowFirstColumn="0" w:firstRowLastColumn="0" w:lastRowFirstColumn="0" w:lastRowLastColumn="0"/>
+              <w:rPr>
+                <w:rFonts w:ascii="Calibri" w:eastAsia="Times New Roman" w:hAnsi="Calibri" w:cs="Calibri"/>
+                <w:color w:val="000000"/>
+              </w:rPr>
+            </w:pPr>
+          </w:p>
+        </w:tc>
+        <w:tc>
+          <w:tcPr>
+            <w:tcW w:w="1933" w:type="dxa"/>
+            <w:noWrap/>
+          </w:tcPr>
+          <w:p>
+            <w:pPr>
+              <w:jc w:val="center"/>
+              <w:cnfStyle w:val="000000000000" w:firstRow="0" w:lastRow="0" w:firstColumn="0" w:lastColumn="0" w:oddVBand="0" w:evenVBand="0" w:oddHBand="0" w:evenHBand="0" w:firstRowFirstColumn="0" w:firstRowLastColumn="0" w:lastRowFirstColumn="0" w:lastRowLastColumn="0"/>
+              <w:rPr>
+                <w:rFonts w:ascii="Calibri" w:eastAsia="Times New Roman" w:hAnsi="Calibri" w:cs="Calibri"/>
+                <w:color w:val="000000"/>
+              </w:rPr>
+            </w:pPr>
+          </w:p>
+        </w:tc>
+      </w:tr>
+      <w:tr>
+        <w:trPr>
+          <w:trHeight w:val="231"/>
+        </w:trPr>
+        <w:tc>
+          <w:tcPr>
+            <w:cnfStyle w:val="001000000000" w:firstRow="0" w:lastRow="0" w:firstColumn="1" w:lastColumn="0" w:oddVBand="0" w:evenVBand="0" w:oddHBand="0" w:evenHBand="0" w:firstRowFirstColumn="0" w:firstRowLastColumn="0" w:lastRowFirstColumn="0" w:lastRowLastColumn="0"/>
+            <w:tcW w:w="2189" w:type="dxa"/>
+            <w:noWrap/>
+          </w:tcPr>
+          <w:p>
+            <w:pPr>
+              <w:jc w:val="center"/>
+              <w:rPr>
+                <w:rFonts w:ascii="Calibri" w:eastAsia="Times New Roman" w:hAnsi="Calibri" w:cs="Calibri"/>
+                <w:color w:val="000000"/>
+              </w:rPr>
+            </w:pPr>
+          </w:p>
+        </w:tc>
+        <w:tc>
+          <w:tcPr>
+            <w:tcW w:w="2025" w:type="dxa"/>
+            <w:noWrap/>
+          </w:tcPr>
+          <w:p>
+            <w:pPr>
+              <w:jc w:val="center"/>
+              <w:cnfStyle w:val="000000000000" w:firstRow="0" w:lastRow="0" w:firstColumn="0" w:lastColumn="0" w:oddVBand="0" w:evenVBand="0" w:oddHBand="0" w:evenHBand="0" w:firstRowFirstColumn="0" w:firstRowLastColumn="0" w:lastRowFirstColumn="0" w:lastRowLastColumn="0"/>
+              <w:rPr>
+                <w:rFonts w:ascii="Calibri" w:eastAsia="Times New Roman" w:hAnsi="Calibri" w:cs="Calibri"/>
+                <w:color w:val="000000"/>
+              </w:rPr>
+            </w:pPr>
+          </w:p>
+        </w:tc>
+        <w:tc>
+          <w:tcPr>
+            <w:tcW w:w="2021" w:type="dxa"/>
+            <w:noWrap/>
+          </w:tcPr>
+          <w:p>
+            <w:pPr>
+              <w:jc w:val="center"/>
+              <w:cnfStyle w:val="000000000000" w:firstRow="0" w:lastRow="0" w:firstColumn="0" w:lastColumn="0" w:oddVBand="0" w:evenVBand="0" w:oddHBand="0" w:evenHBand="0" w:firstRowFirstColumn="0" w:firstRowLastColumn="0" w:lastRowFirstColumn="0" w:lastRowLastColumn="0"/>
+              <w:rPr>
+                <w:rFonts w:ascii="Calibri" w:eastAsia="Times New Roman" w:hAnsi="Calibri" w:cs="Calibri"/>
+                <w:color w:val="000000"/>
+              </w:rPr>
+            </w:pPr>
+          </w:p>
+        </w:tc>
+        <w:tc>
+          <w:tcPr>
+            <w:tcW w:w="2021" w:type="dxa"/>
+            <w:noWrap/>
+          </w:tcPr>
+          <w:p>
+            <w:pPr>
+              <w:jc w:val="center"/>
+              <w:cnfStyle w:val="000000000000" w:firstRow="0" w:lastRow="0" w:firstColumn="0" w:lastColumn="0" w:oddVBand="0" w:evenVBand="0" w:oddHBand="0" w:evenHBand="0" w:firstRowFirstColumn="0" w:firstRowLastColumn="0" w:lastRowFirstColumn="0" w:lastRowLastColumn="0"/>
+              <w:rPr>
+                <w:rFonts w:ascii="Calibri" w:eastAsia="Times New Roman" w:hAnsi="Calibri" w:cs="Calibri"/>
+                <w:color w:val="000000"/>
+              </w:rPr>
+            </w:pPr>
+          </w:p>
+        </w:tc>
+        <w:tc>
+          <w:tcPr>
+            <w:tcW w:w="1933" w:type="dxa"/>
+            <w:noWrap/>
+          </w:tcPr>
+          <w:p>
+            <w:pPr>
+              <w:jc w:val="center"/>
+              <w:cnfStyle w:val="000000000000" w:firstRow="0" w:lastRow="0" w:firstColumn="0" w:lastColumn="0" w:oddVBand="0" w:evenVBand="0" w:oddHBand="0" w:evenHBand="0" w:firstRowFirstColumn="0" w:firstRowLastColumn="0" w:lastRowFirstColumn="0" w:lastRowLastColumn="0"/>
+              <w:rPr>
+                <w:rFonts w:ascii="Calibri" w:eastAsia="Times New Roman" w:hAnsi="Calibri" w:cs="Calibri"/>
+                <w:color w:val="000000"/>
+              </w:rPr>
+            </w:pPr>
+          </w:p>
+        </w:tc>
+      </w:tr>
+      <w:tr>
+        <w:trPr>
+          <w:trHeight w:val="231"/>
+        </w:trPr>
+        <w:tc>
+          <w:tcPr>
+            <w:cnfStyle w:val="001000000000" w:firstRow="0" w:lastRow="0" w:firstColumn="1" w:lastColumn="0" w:oddVBand="0" w:evenVBand="0" w:oddHBand="0" w:evenHBand="0" w:firstRowFirstColumn="0" w:firstRowLastColumn="0" w:lastRowFirstColumn="0" w:lastRowLastColumn="0"/>
+            <w:tcW w:w="2189" w:type="dxa"/>
+            <w:noWrap/>
+          </w:tcPr>
+          <w:p>
+            <w:pPr>
+              <w:jc w:val="center"/>
+              <w:rPr>
+                <w:rFonts w:ascii="Calibri" w:eastAsia="Times New Roman" w:hAnsi="Calibri" w:cs="Calibri"/>
+                <w:color w:val="000000"/>
+              </w:rPr>
+            </w:pPr>
+          </w:p>
+        </w:tc>
+        <w:tc>
+          <w:tcPr>
+            <w:tcW w:w="2025" w:type="dxa"/>
+            <w:noWrap/>
+          </w:tcPr>
+          <w:p>
+            <w:pPr>
+              <w:jc w:val="center"/>
+              <w:cnfStyle w:val="000000000000" w:firstRow="0" w:lastRow="0" w:firstColumn="0" w:lastColumn="0" w:oddVBand="0" w:evenVBand="0" w:oddHBand="0" w:evenHBand="0" w:firstRowFirstColumn="0" w:firstRowLastColumn="0" w:lastRowFirstColumn="0" w:lastRowLastColumn="0"/>
+              <w:rPr>
+                <w:rFonts w:ascii="Calibri" w:eastAsia="Times New Roman" w:hAnsi="Calibri" w:cs="Calibri"/>
+                <w:color w:val="000000"/>
+              </w:rPr>
+            </w:pPr>
+          </w:p>
+        </w:tc>
+        <w:tc>
+          <w:tcPr>
+            <w:tcW w:w="2021" w:type="dxa"/>
+            <w:noWrap/>
+          </w:tcPr>
+          <w:p>
+            <w:pPr>
+              <w:jc w:val="center"/>
+              <w:cnfStyle w:val="000000000000" w:firstRow="0" w:lastRow="0" w:firstColumn="0" w:lastColumn="0" w:oddVBand="0" w:evenVBand="0" w:oddHBand="0" w:evenHBand="0" w:firstRowFirstColumn="0" w:firstRowLastColumn="0" w:lastRowFirstColumn="0" w:lastRowLastColumn="0"/>
+              <w:rPr>
+                <w:rFonts w:ascii="Calibri" w:eastAsia="Times New Roman" w:hAnsi="Calibri" w:cs="Calibri"/>
+                <w:color w:val="000000"/>
+              </w:rPr>
+            </w:pPr>
+          </w:p>
+        </w:tc>
+        <w:tc>
+          <w:tcPr>
+            <w:tcW w:w="2021" w:type="dxa"/>
+            <w:noWrap/>
+          </w:tcPr>
+          <w:p>
+            <w:pPr>
+              <w:jc w:val="center"/>
+              <w:cnfStyle w:val="000000000000" w:firstRow="0" w:lastRow="0" w:firstColumn="0" w:lastColumn="0" w:oddVBand="0" w:evenVBand="0" w:oddHBand="0" w:evenHBand="0" w:firstRowFirstColumn="0" w:firstRowLastColumn="0" w:lastRowFirstColumn="0" w:lastRowLastColumn="0"/>
+              <w:rPr>
+                <w:rFonts w:ascii="Calibri" w:eastAsia="Times New Roman" w:hAnsi="Calibri" w:cs="Calibri"/>
+                <w:color w:val="000000"/>
+              </w:rPr>
+            </w:pPr>
+          </w:p>
+        </w:tc>
+        <w:tc>
+          <w:tcPr>
+            <w:tcW w:w="1933" w:type="dxa"/>
+            <w:noWrap/>
+          </w:tcPr>
+          <w:p>
+            <w:pPr>
+              <w:jc w:val="center"/>
+              <w:cnfStyle w:val="000000000000" w:firstRow="0" w:lastRow="0" w:firstColumn="0" w:lastColumn="0" w:oddVBand="0" w:evenVBand="0" w:oddHBand="0" w:evenHBand="0" w:firstRowFirstColumn="0" w:firstRowLastColumn="0" w:lastRowFirstColumn="0" w:lastRowLastColumn="0"/>
+              <w:rPr>
+                <w:rFonts w:ascii="Calibri" w:eastAsia="Times New Roman" w:hAnsi="Calibri" w:cs="Calibri"/>
+                <w:color w:val="000000"/>
+              </w:rPr>
+            </w:pPr>
+          </w:p>
+        </w:tc>
+      </w:tr>
+      <w:tr>
+        <w:trPr>
+          <w:trHeight w:val="231"/>
+        </w:trPr>
+        <w:tc>
+          <w:tcPr>
+            <w:cnfStyle w:val="001000000000" w:firstRow="0" w:lastRow="0" w:firstColumn="1" w:lastColumn="0" w:oddVBand="0" w:evenVBand="0" w:oddHBand="0" w:evenHBand="0" w:firstRowFirstColumn="0" w:firstRowLastColumn="0" w:lastRowFirstColumn="0" w:lastRowLastColumn="0"/>
+            <w:tcW w:w="2189" w:type="dxa"/>
+            <w:noWrap/>
+          </w:tcPr>
+          <w:p>
+            <w:pPr>
+              <w:jc w:val="center"/>
+              <w:rPr>
+                <w:rFonts w:ascii="Calibri" w:eastAsia="Times New Roman" w:hAnsi="Calibri" w:cs="Calibri"/>
+                <w:color w:val="000000"/>
+              </w:rPr>
+            </w:pPr>
+          </w:p>
+        </w:tc>
+        <w:tc>
+          <w:tcPr>
+            <w:tcW w:w="2025" w:type="dxa"/>
+            <w:noWrap/>
+          </w:tcPr>
+          <w:p>
+            <w:pPr>
+              <w:jc w:val="center"/>
+              <w:cnfStyle w:val="000000000000" w:firstRow="0" w:lastRow="0" w:firstColumn="0" w:lastColumn="0" w:oddVBand="0" w:evenVBand="0" w:oddHBand="0" w:evenHBand="0" w:firstRowFirstColumn="0" w:firstRowLastColumn="0" w:lastRowFirstColumn="0" w:lastRowLastColumn="0"/>
+              <w:rPr>
+                <w:rFonts w:ascii="Calibri" w:eastAsia="Times New Roman" w:hAnsi="Calibri" w:cs="Calibri"/>
+                <w:color w:val="000000"/>
+              </w:rPr>
+            </w:pPr>
+          </w:p>
+        </w:tc>
+        <w:tc>
+          <w:tcPr>
+            <w:tcW w:w="2021" w:type="dxa"/>
+            <w:noWrap/>
+          </w:tcPr>
+          <w:p>
+            <w:pPr>
+              <w:jc w:val="center"/>
+              <w:cnfStyle w:val="000000000000" w:firstRow="0" w:lastRow="0" w:firstColumn="0" w:lastColumn="0" w:oddVBand="0" w:evenVBand="0" w:oddHBand="0" w:evenHBand="0" w:firstRowFirstColumn="0" w:firstRowLastColumn="0" w:lastRowFirstColumn="0" w:lastRowLastColumn="0"/>
+              <w:rPr>
+                <w:rFonts w:ascii="Calibri" w:eastAsia="Times New Roman" w:hAnsi="Calibri" w:cs="Calibri"/>
+                <w:color w:val="000000"/>
+              </w:rPr>
+            </w:pPr>
+          </w:p>
+        </w:tc>
+        <w:tc>
+          <w:tcPr>
+            <w:tcW w:w="2021" w:type="dxa"/>
+            <w:noWrap/>
+          </w:tcPr>
+          <w:p>
+            <w:pPr>
+              <w:jc w:val="center"/>
+              <w:cnfStyle w:val="000000000000" w:firstRow="0" w:lastRow="0" w:firstColumn="0" w:lastColumn="0" w:oddVBand="0" w:evenVBand="0" w:oddHBand="0" w:evenHBand="0" w:firstRowFirstColumn="0" w:firstRowLastColumn="0" w:lastRowFirstColumn="0" w:lastRowLastColumn="0"/>
+              <w:rPr>
+                <w:rFonts w:ascii="Calibri" w:eastAsia="Times New Roman" w:hAnsi="Calibri" w:cs="Calibri"/>
+                <w:color w:val="000000"/>
+              </w:rPr>
+            </w:pPr>
+          </w:p>
+        </w:tc>
+        <w:tc>
+          <w:tcPr>
+            <w:tcW w:w="1933" w:type="dxa"/>
+            <w:noWrap/>
+          </w:tcPr>
+          <w:p>
+            <w:pPr>
+              <w:jc w:val="center"/>
+              <w:cnfStyle w:val="000000000000" w:firstRow="0" w:lastRow="0" w:firstColumn="0" w:lastColumn="0" w:oddVBand="0" w:evenVBand="0" w:oddHBand="0" w:evenHBand="0" w:firstRowFirstColumn="0" w:firstRowLastColumn="0" w:lastRowFirstColumn="0" w:lastRowLastColumn="0"/>
+              <w:rPr>
+                <w:rFonts w:ascii="Calibri" w:eastAsia="Times New Roman" w:hAnsi="Calibri" w:cs="Calibri"/>
+                <w:color w:val="000000"/>
+              </w:rPr>
+            </w:pPr>
+          </w:p>
+        </w:tc>
+      </w:tr>
+      <w:tr>
+        <w:trPr>
+          <w:trHeight w:val="231"/>
+        </w:trPr>
+        <w:tc>
+          <w:tcPr>
+            <w:cnfStyle w:val="001000000000" w:firstRow="0" w:lastRow="0" w:firstColumn="1" w:lastColumn="0" w:oddVBand="0" w:evenVBand="0" w:oddHBand="0" w:evenHBand="0" w:firstRowFirstColumn="0" w:firstRowLastColumn="0" w:lastRowFirstColumn="0" w:lastRowLastColumn="0"/>
+            <w:tcW w:w="2189" w:type="dxa"/>
+            <w:noWrap/>
+          </w:tcPr>
+          <w:p>
+            <w:pPr>
+              <w:jc w:val="center"/>
+              <w:rPr>
+                <w:rFonts w:ascii="Calibri" w:eastAsia="Times New Roman" w:hAnsi="Calibri" w:cs="Calibri"/>
+                <w:color w:val="000000"/>
+              </w:rPr>
+            </w:pPr>
+          </w:p>
+        </w:tc>
+        <w:tc>
+          <w:tcPr>
+            <w:tcW w:w="2025" w:type="dxa"/>
+            <w:noWrap/>
+          </w:tcPr>
+          <w:p>
+            <w:pPr>
+              <w:jc w:val="center"/>
+              <w:cnfStyle w:val="000000000000" w:firstRow="0" w:lastRow="0" w:firstColumn="0" w:lastColumn="0" w:oddVBand="0" w:evenVBand="0" w:oddHBand="0" w:evenHBand="0" w:firstRowFirstColumn="0" w:firstRowLastColumn="0" w:lastRowFirstColumn="0" w:lastRowLastColumn="0"/>
+              <w:rPr>
+                <w:rFonts w:ascii="Calibri" w:eastAsia="Times New Roman" w:hAnsi="Calibri" w:cs="Calibri"/>
+                <w:color w:val="000000"/>
+              </w:rPr>
+            </w:pPr>
+          </w:p>
+        </w:tc>
+        <w:tc>
+          <w:tcPr>
+            <w:tcW w:w="2021" w:type="dxa"/>
+            <w:noWrap/>
+          </w:tcPr>
+          <w:p>
+            <w:pPr>
+              <w:jc w:val="center"/>
+              <w:cnfStyle w:val="000000000000" w:firstRow="0" w:lastRow="0" w:firstColumn="0" w:lastColumn="0" w:oddVBand="0" w:evenVBand="0" w:oddHBand="0" w:evenHBand="0" w:firstRowFirstColumn="0" w:firstRowLastColumn="0" w:lastRowFirstColumn="0" w:lastRowLastColumn="0"/>
+              <w:rPr>
+                <w:rFonts w:ascii="Calibri" w:eastAsia="Times New Roman" w:hAnsi="Calibri" w:cs="Calibri"/>
+                <w:color w:val="000000"/>
+              </w:rPr>
+            </w:pPr>
+          </w:p>
+        </w:tc>
+        <w:tc>
+          <w:tcPr>
+            <w:tcW w:w="2021" w:type="dxa"/>
+            <w:noWrap/>
+          </w:tcPr>
+          <w:p>
+            <w:pPr>
+              <w:jc w:val="center"/>
+              <w:cnfStyle w:val="000000000000" w:firstRow="0" w:lastRow="0" w:firstColumn="0" w:lastColumn="0" w:oddVBand="0" w:evenVBand="0" w:oddHBand="0" w:evenHBand="0" w:firstRowFirstColumn="0" w:firstRowLastColumn="0" w:lastRowFirstColumn="0" w:lastRowLastColumn="0"/>
+              <w:rPr>
+                <w:rFonts w:ascii="Calibri" w:eastAsia="Times New Roman" w:hAnsi="Calibri" w:cs="Calibri"/>
+                <w:color w:val="000000"/>
+              </w:rPr>
+            </w:pPr>
+          </w:p>
+        </w:tc>
+        <w:tc>
+          <w:tcPr>
+            <w:tcW w:w="1933" w:type="dxa"/>
+            <w:noWrap/>
+          </w:tcPr>
+          <w:p>
+            <w:pPr>
+              <w:jc w:val="center"/>
+              <w:cnfStyle w:val="000000000000" w:firstRow="0" w:lastRow="0" w:firstColumn="0" w:lastColumn="0" w:oddVBand="0" w:evenVBand="0" w:oddHBand="0" w:evenHBand="0" w:firstRowFirstColumn="0" w:firstRowLastColumn="0" w:lastRowFirstColumn="0" w:lastRowLastColumn="0"/>
+              <w:rPr>
+                <w:rFonts w:ascii="Calibri" w:eastAsia="Times New Roman" w:hAnsi="Calibri" w:cs="Calibri"/>
+                <w:color w:val="000000"/>
+              </w:rPr>
+            </w:pPr>
+          </w:p>
+        </w:tc>
+      </w:tr>
+      <w:tr>
+        <w:trPr>
+          <w:trHeight w:val="231"/>
+        </w:trPr>
+        <w:tc>
+          <w:tcPr>
+            <w:cnfStyle w:val="001000000000" w:firstRow="0" w:lastRow="0" w:firstColumn="1" w:lastColumn="0" w:oddVBand="0" w:evenVBand="0" w:oddHBand="0" w:evenHBand="0" w:firstRowFirstColumn="0" w:firstRowLastColumn="0" w:lastRowFirstColumn="0" w:lastRowLastColumn="0"/>
+            <w:tcW w:w="2189" w:type="dxa"/>
+            <w:noWrap/>
+          </w:tcPr>
+          <w:p>
+            <w:pPr>
+              <w:jc w:val="center"/>
+              <w:rPr>
+                <w:rFonts w:ascii="Calibri" w:eastAsia="Times New Roman" w:hAnsi="Calibri" w:cs="Calibri"/>
+                <w:color w:val="000000"/>
+              </w:rPr>
+            </w:pPr>
+          </w:p>
+        </w:tc>
+        <w:tc>
+          <w:tcPr>
+            <w:tcW w:w="2025" w:type="dxa"/>
+            <w:noWrap/>
+          </w:tcPr>
+          <w:p>
+            <w:pPr>
+              <w:jc w:val="center"/>
+              <w:cnfStyle w:val="000000000000" w:firstRow="0" w:lastRow="0" w:firstColumn="0" w:lastColumn="0" w:oddVBand="0" w:evenVBand="0" w:oddHBand="0" w:evenHBand="0" w:firstRowFirstColumn="0" w:firstRowLastColumn="0" w:lastRowFirstColumn="0" w:lastRowLastColumn="0"/>
+              <w:rPr>
+                <w:rFonts w:ascii="Calibri" w:eastAsia="Times New Roman" w:hAnsi="Calibri" w:cs="Calibri"/>
+                <w:color w:val="000000"/>
+              </w:rPr>
+            </w:pPr>
+          </w:p>
+        </w:tc>
+        <w:tc>
+          <w:tcPr>
+            <w:tcW w:w="2021" w:type="dxa"/>
+            <w:noWrap/>
+          </w:tcPr>
+          <w:p>
+            <w:pPr>
+              <w:jc w:val="center"/>
+              <w:cnfStyle w:val="000000000000" w:firstRow="0" w:lastRow="0" w:firstColumn="0" w:lastColumn="0" w:oddVBand="0" w:evenVBand="0" w:oddHBand="0" w:evenHBand="0" w:firstRowFirstColumn="0" w:firstRowLastColumn="0" w:lastRowFirstColumn="0" w:lastRowLastColumn="0"/>
+              <w:rPr>
+                <w:rFonts w:ascii="Calibri" w:eastAsia="Times New Roman" w:hAnsi="Calibri" w:cs="Calibri"/>
+                <w:color w:val="000000"/>
+              </w:rPr>
+            </w:pPr>
+          </w:p>
+        </w:tc>
+        <w:tc>
+          <w:tcPr>
+            <w:tcW w:w="2021" w:type="dxa"/>
+            <w:noWrap/>
+          </w:tcPr>
+          <w:p>
+            <w:pPr>
+              <w:jc w:val="center"/>
+              <w:cnfStyle w:val="000000000000" w:firstRow="0" w:lastRow="0" w:firstColumn="0" w:lastColumn="0" w:oddVBand="0" w:evenVBand="0" w:oddHBand="0" w:evenHBand="0" w:firstRowFirstColumn="0" w:firstRowLastColumn="0" w:lastRowFirstColumn="0" w:lastRowLastColumn="0"/>
+              <w:rPr>
+                <w:rFonts w:ascii="Calibri" w:eastAsia="Times New Roman" w:hAnsi="Calibri" w:cs="Calibri"/>
+                <w:color w:val="000000"/>
+              </w:rPr>
+            </w:pPr>
+          </w:p>
+        </w:tc>
+        <w:tc>
+          <w:tcPr>
+            <w:tcW w:w="1933" w:type="dxa"/>
+            <w:noWrap/>
+          </w:tcPr>
+          <w:p>
+            <w:pPr>
+              <w:jc w:val="center"/>
+              <w:cnfStyle w:val="000000000000" w:firstRow="0" w:lastRow="0" w:firstColumn="0" w:lastColumn="0" w:oddVBand="0" w:evenVBand="0" w:oddHBand="0" w:evenHBand="0" w:firstRowFirstColumn="0" w:firstRowLastColumn="0" w:lastRowFirstColumn="0" w:lastRowLastColumn="0"/>
+              <w:rPr>
+                <w:rFonts w:ascii="Calibri" w:eastAsia="Times New Roman" w:hAnsi="Calibri" w:cs="Calibri"/>
+                <w:color w:val="000000"/>
+              </w:rPr>
+            </w:pPr>
+          </w:p>
+        </w:tc>
+      </w:tr>
+      <w:tr>
+        <w:trPr>
+          <w:trHeight w:val="231"/>
+        </w:trPr>
+        <w:tc>
+          <w:tcPr>
+            <w:cnfStyle w:val="001000000000" w:firstRow="0" w:lastRow="0" w:firstColumn="1" w:lastColumn="0" w:oddVBand="0" w:evenVBand="0" w:oddHBand="0" w:evenHBand="0" w:firstRowFirstColumn="0" w:firstRowLastColumn="0" w:lastRowFirstColumn="0" w:lastRowLastColumn="0"/>
+            <w:tcW w:w="2189" w:type="dxa"/>
+            <w:noWrap/>
+          </w:tcPr>
+          <w:p>
+            <w:pPr>
+              <w:jc w:val="center"/>
+              <w:rPr>
+                <w:rFonts w:ascii="Calibri" w:eastAsia="Times New Roman" w:hAnsi="Calibri" w:cs="Calibri"/>
+                <w:color w:val="000000"/>
+              </w:rPr>
+            </w:pPr>
+          </w:p>
+        </w:tc>
+        <w:tc>
+          <w:tcPr>
+            <w:tcW w:w="2025" w:type="dxa"/>
+            <w:noWrap/>
+          </w:tcPr>
+          <w:p>
+            <w:pPr>
+              <w:jc w:val="center"/>
+              <w:cnfStyle w:val="000000000000" w:firstRow="0" w:lastRow="0" w:firstColumn="0" w:lastColumn="0" w:oddVBand="0" w:evenVBand="0" w:oddHBand="0" w:evenHBand="0" w:firstRowFirstColumn="0" w:firstRowLastColumn="0" w:lastRowFirstColumn="0" w:lastRowLastColumn="0"/>
+              <w:rPr>
+                <w:rFonts w:ascii="Calibri" w:eastAsia="Times New Roman" w:hAnsi="Calibri" w:cs="Calibri"/>
+                <w:color w:val="000000"/>
+              </w:rPr>
+            </w:pPr>
+          </w:p>
+        </w:tc>
+        <w:tc>
+          <w:tcPr>
+            <w:tcW w:w="2021" w:type="dxa"/>
+            <w:noWrap/>
+          </w:tcPr>
+          <w:p>
+            <w:pPr>
+              <w:jc w:val="center"/>
+              <w:cnfStyle w:val="000000000000" w:firstRow="0" w:lastRow="0" w:firstColumn="0" w:lastColumn="0" w:oddVBand="0" w:evenVBand="0" w:oddHBand="0" w:evenHBand="0" w:firstRowFirstColumn="0" w:firstRowLastColumn="0" w:lastRowFirstColumn="0" w:lastRowLastColumn="0"/>
+              <w:rPr>
+                <w:rFonts w:ascii="Calibri" w:eastAsia="Times New Roman" w:hAnsi="Calibri" w:cs="Calibri"/>
+                <w:color w:val="000000"/>
+              </w:rPr>
+            </w:pPr>
+          </w:p>
+        </w:tc>
+        <w:tc>
+          <w:tcPr>
+            <w:tcW w:w="2021" w:type="dxa"/>
+            <w:noWrap/>
+          </w:tcPr>
+          <w:p>
+            <w:pPr>
+              <w:jc w:val="center"/>
+              <w:cnfStyle w:val="000000000000" w:firstRow="0" w:lastRow="0" w:firstColumn="0" w:lastColumn="0" w:oddVBand="0" w:evenVBand="0" w:oddHBand="0" w:evenHBand="0" w:firstRowFirstColumn="0" w:firstRowLastColumn="0" w:lastRowFirstColumn="0" w:lastRowLastColumn="0"/>
+              <w:rPr>
+                <w:rFonts w:ascii="Calibri" w:eastAsia="Times New Roman" w:hAnsi="Calibri" w:cs="Calibri"/>
+                <w:color w:val="000000"/>
+              </w:rPr>
+            </w:pPr>
+          </w:p>
+        </w:tc>
+        <w:tc>
+          <w:tcPr>
+            <w:tcW w:w="1933" w:type="dxa"/>
+            <w:noWrap/>
+          </w:tcPr>
+          <w:p>
+            <w:pPr>
+              <w:jc w:val="center"/>
+              <w:cnfStyle w:val="000000000000" w:firstRow="0" w:lastRow="0" w:firstColumn="0" w:lastColumn="0" w:oddVBand="0" w:evenVBand="0" w:oddHBand="0" w:evenHBand="0" w:firstRowFirstColumn="0" w:firstRowLastColumn="0" w:lastRowFirstColumn="0" w:lastRowLastColumn="0"/>
+              <w:rPr>
+                <w:rFonts w:ascii="Calibri" w:eastAsia="Times New Roman" w:hAnsi="Calibri" w:cs="Calibri"/>
+                <w:color w:val="000000"/>
+              </w:rPr>
+            </w:pPr>
+          </w:p>
+        </w:tc>
+      </w:tr>
+      <w:tr>
+        <w:trPr>
+          <w:trHeight w:val="231"/>
+        </w:trPr>
+        <w:tc>
+          <w:tcPr>
+            <w:cnfStyle w:val="001000000000" w:firstRow="0" w:lastRow="0" w:firstColumn="1" w:lastColumn="0" w:oddVBand="0" w:evenVBand="0" w:oddHBand="0" w:evenHBand="0" w:firstRowFirstColumn="0" w:firstRowLastColumn="0" w:lastRowFirstColumn="0" w:lastRowLastColumn="0"/>
+            <w:tcW w:w="2189" w:type="dxa"/>
+            <w:noWrap/>
+          </w:tcPr>
+          <w:p>
+            <w:pPr>
+              <w:jc w:val="center"/>
+              <w:rPr>
+                <w:rFonts w:ascii="Calibri" w:eastAsia="Times New Roman" w:hAnsi="Calibri" w:cs="Calibri"/>
+                <w:color w:val="000000"/>
+              </w:rPr>
+            </w:pPr>
+          </w:p>
+        </w:tc>
+        <w:tc>
+          <w:tcPr>
+            <w:tcW w:w="2025" w:type="dxa"/>
+            <w:noWrap/>
+          </w:tcPr>
+          <w:p>
+            <w:pPr>
+              <w:jc w:val="center"/>
+              <w:cnfStyle w:val="000000000000" w:firstRow="0" w:lastRow="0" w:firstColumn="0" w:lastColumn="0" w:oddVBand="0" w:evenVBand="0" w:oddHBand="0" w:evenHBand="0" w:firstRowFirstColumn="0" w:firstRowLastColumn="0" w:lastRowFirstColumn="0" w:lastRowLastColumn="0"/>
+              <w:rPr>
+                <w:rFonts w:ascii="Calibri" w:eastAsia="Times New Roman" w:hAnsi="Calibri" w:cs="Calibri"/>
+                <w:color w:val="000000"/>
+              </w:rPr>
+            </w:pPr>
+          </w:p>
+        </w:tc>
+        <w:tc>
+          <w:tcPr>
+            <w:tcW w:w="2021" w:type="dxa"/>
+            <w:noWrap/>
+          </w:tcPr>
+          <w:p>
+            <w:pPr>
+              <w:jc w:val="center"/>
+              <w:cnfStyle w:val="000000000000" w:firstRow="0" w:lastRow="0" w:firstColumn="0" w:lastColumn="0" w:oddVBand="0" w:evenVBand="0" w:oddHBand="0" w:evenHBand="0" w:firstRowFirstColumn="0" w:firstRowLastColumn="0" w:lastRowFirstColumn="0" w:lastRowLastColumn="0"/>
+              <w:rPr>
+                <w:rFonts w:ascii="Calibri" w:eastAsia="Times New Roman" w:hAnsi="Calibri" w:cs="Calibri"/>
+                <w:color w:val="000000"/>
+              </w:rPr>
+            </w:pPr>
+          </w:p>
+        </w:tc>
+        <w:tc>
+          <w:tcPr>
+            <w:tcW w:w="2021" w:type="dxa"/>
+            <w:noWrap/>
+          </w:tcPr>
+          <w:p>
+            <w:pPr>
+              <w:jc w:val="center"/>
+              <w:cnfStyle w:val="000000000000" w:firstRow="0" w:lastRow="0" w:firstColumn="0" w:lastColumn="0" w:oddVBand="0" w:evenVBand="0" w:oddHBand="0" w:evenHBand="0" w:firstRowFirstColumn="0" w:firstRowLastColumn="0" w:lastRowFirstColumn="0" w:lastRowLastColumn="0"/>
+              <w:rPr>
+                <w:rFonts w:ascii="Calibri" w:eastAsia="Times New Roman" w:hAnsi="Calibri" w:cs="Calibri"/>
+                <w:color w:val="000000"/>
+              </w:rPr>
+            </w:pPr>
+          </w:p>
+        </w:tc>
+        <w:tc>
+          <w:tcPr>
+            <w:tcW w:w="1933" w:type="dxa"/>
+            <w:noWrap/>
+          </w:tcPr>
+          <w:p>
+            <w:pPr>
+              <w:jc w:val="center"/>
+              <w:cnfStyle w:val="000000000000" w:firstRow="0" w:lastRow="0" w:firstColumn="0" w:lastColumn="0" w:oddVBand="0" w:evenVBand="0" w:oddHBand="0" w:evenHBand="0" w:firstRowFirstColumn="0" w:firstRowLastColumn="0" w:lastRowFirstColumn="0" w:lastRowLastColumn="0"/>
+              <w:rPr>
+                <w:rFonts w:ascii="Calibri" w:eastAsia="Times New Roman" w:hAnsi="Calibri" w:cs="Calibri"/>
+                <w:color w:val="000000"/>
+              </w:rPr>
+            </w:pPr>
+          </w:p>
+        </w:tc>
+      </w:tr>
+      <w:tr>
+        <w:trPr>
+          <w:trHeight w:val="231"/>
+        </w:trPr>
+        <w:tc>
+          <w:tcPr>
+            <w:cnfStyle w:val="001000000000" w:firstRow="0" w:lastRow="0" w:firstColumn="1" w:lastColumn="0" w:oddVBand="0" w:evenVBand="0" w:oddHBand="0" w:evenHBand="0" w:firstRowFirstColumn="0" w:firstRowLastColumn="0" w:lastRowFirstColumn="0" w:lastRowLastColumn="0"/>
+            <w:tcW w:w="2189" w:type="dxa"/>
+            <w:noWrap/>
+          </w:tcPr>
+          <w:p>
+            <w:pPr>
+              <w:jc w:val="center"/>
+              <w:rPr>
+                <w:rFonts w:ascii="Calibri" w:eastAsia="Times New Roman" w:hAnsi="Calibri" w:cs="Calibri"/>
+                <w:color w:val="000000"/>
+              </w:rPr>
+            </w:pPr>
+          </w:p>
+        </w:tc>
+        <w:tc>
+          <w:tcPr>
+            <w:tcW w:w="2025" w:type="dxa"/>
+            <w:noWrap/>
+          </w:tcPr>
+          <w:p>
+            <w:pPr>
+              <w:jc w:val="center"/>
+              <w:cnfStyle w:val="000000000000" w:firstRow="0" w:lastRow="0" w:firstColumn="0" w:lastColumn="0" w:oddVBand="0" w:evenVBand="0" w:oddHBand="0" w:evenHBand="0" w:firstRowFirstColumn="0" w:firstRowLastColumn="0" w:lastRowFirstColumn="0" w:lastRowLastColumn="0"/>
+              <w:rPr>
+                <w:rFonts w:ascii="Calibri" w:eastAsia="Times New Roman" w:hAnsi="Calibri" w:cs="Calibri"/>
+                <w:color w:val="000000"/>
+              </w:rPr>
+            </w:pPr>
+          </w:p>
+        </w:tc>
+        <w:tc>
+          <w:tcPr>
+            <w:tcW w:w="2021" w:type="dxa"/>
+            <w:noWrap/>
+          </w:tcPr>
+          <w:p>
+            <w:pPr>
+              <w:jc w:val="center"/>
+              <w:cnfStyle w:val="000000000000" w:firstRow="0" w:lastRow="0" w:firstColumn="0" w:lastColumn="0" w:oddVBand="0" w:evenVBand="0" w:oddHBand="0" w:evenHBand="0" w:firstRowFirstColumn="0" w:firstRowLastColumn="0" w:lastRowFirstColumn="0" w:lastRowLastColumn="0"/>
+              <w:rPr>
+                <w:rFonts w:ascii="Calibri" w:eastAsia="Times New Roman" w:hAnsi="Calibri" w:cs="Calibri"/>
+                <w:color w:val="000000"/>
+              </w:rPr>
+            </w:pPr>
+          </w:p>
+        </w:tc>
+        <w:tc>
+          <w:tcPr>
+            <w:tcW w:w="2021" w:type="dxa"/>
+            <w:noWrap/>
+          </w:tcPr>
+          <w:p>
+            <w:pPr>
+              <w:jc w:val="center"/>
+              <w:cnfStyle w:val="000000000000" w:firstRow="0" w:lastRow="0" w:firstColumn="0" w:lastColumn="0" w:oddVBand="0" w:evenVBand="0" w:oddHBand="0" w:evenHBand="0" w:firstRowFirstColumn="0" w:firstRowLastColumn="0" w:lastRowFirstColumn="0" w:lastRowLastColumn="0"/>
+              <w:rPr>
+                <w:rFonts w:ascii="Calibri" w:eastAsia="Times New Roman" w:hAnsi="Calibri" w:cs="Calibri"/>
+                <w:color w:val="000000"/>
+              </w:rPr>
+            </w:pPr>
+          </w:p>
+        </w:tc>
+        <w:tc>
+          <w:tcPr>
+            <w:tcW w:w="1933" w:type="dxa"/>
+            <w:noWrap/>
+          </w:tcPr>
+          <w:p>
+            <w:pPr>
+              <w:jc w:val="center"/>
+              <w:cnfStyle w:val="000000000000" w:firstRow="0" w:lastRow="0" w:firstColumn="0" w:lastColumn="0" w:oddVBand="0" w:evenVBand="0" w:oddHBand="0" w:evenHBand="0" w:firstRowFirstColumn="0" w:firstRowLastColumn="0" w:lastRowFirstColumn="0" w:lastRowLastColumn="0"/>
+              <w:rPr>
+                <w:rFonts w:ascii="Calibri" w:eastAsia="Times New Roman" w:hAnsi="Calibri" w:cs="Calibri"/>
+                <w:color w:val="000000"/>
+              </w:rPr>
+            </w:pPr>
+          </w:p>
+        </w:tc>
+      </w:tr>
+      <w:tr>
+        <w:trPr>
+          <w:trHeight w:val="231"/>
+        </w:trPr>
+        <w:tc>
+          <w:tcPr>
+            <w:cnfStyle w:val="001000000000" w:firstRow="0" w:lastRow="0" w:firstColumn="1" w:lastColumn="0" w:oddVBand="0" w:evenVBand="0" w:oddHBand="0" w:evenHBand="0" w:firstRowFirstColumn="0" w:firstRowLastColumn="0" w:lastRowFirstColumn="0" w:lastRowLastColumn="0"/>
+            <w:tcW w:w="2189" w:type="dxa"/>
+            <w:noWrap/>
+          </w:tcPr>
+          <w:p>
+            <w:pPr>
+              <w:jc w:val="center"/>
+              <w:rPr>
+                <w:rFonts w:ascii="Calibri" w:eastAsia="Times New Roman" w:hAnsi="Calibri" w:cs="Calibri"/>
+                <w:color w:val="000000"/>
+              </w:rPr>
+            </w:pPr>
+          </w:p>
+        </w:tc>
+        <w:tc>
+          <w:tcPr>
+            <w:tcW w:w="2025" w:type="dxa"/>
+            <w:noWrap/>
+          </w:tcPr>
+          <w:p>
+            <w:pPr>
+              <w:jc w:val="center"/>
+              <w:cnfStyle w:val="000000000000" w:firstRow="0" w:lastRow="0" w:firstColumn="0" w:lastColumn="0" w:oddVBand="0" w:evenVBand="0" w:oddHBand="0" w:evenHBand="0" w:firstRowFirstColumn="0" w:firstRowLastColumn="0" w:lastRowFirstColumn="0" w:lastRowLastColumn="0"/>
+              <w:rPr>
+                <w:rFonts w:ascii="Calibri" w:eastAsia="Times New Roman" w:hAnsi="Calibri" w:cs="Calibri"/>
+                <w:color w:val="000000"/>
+              </w:rPr>
+            </w:pPr>
+          </w:p>
+        </w:tc>
+        <w:tc>
+          <w:tcPr>
+            <w:tcW w:w="2021" w:type="dxa"/>
+            <w:noWrap/>
+          </w:tcPr>
+          <w:p>
+            <w:pPr>
+              <w:jc w:val="center"/>
+              <w:cnfStyle w:val="000000000000" w:firstRow="0" w:lastRow="0" w:firstColumn="0" w:lastColumn="0" w:oddVBand="0" w:evenVBand="0" w:oddHBand="0" w:evenHBand="0" w:firstRowFirstColumn="0" w:firstRowLastColumn="0" w:lastRowFirstColumn="0" w:lastRowLastColumn="0"/>
+              <w:rPr>
+                <w:rFonts w:ascii="Calibri" w:eastAsia="Times New Roman" w:hAnsi="Calibri" w:cs="Calibri"/>
+                <w:color w:val="000000"/>
+              </w:rPr>
+            </w:pPr>
+          </w:p>
+        </w:tc>
+        <w:tc>
+          <w:tcPr>
+            <w:tcW w:w="2021" w:type="dxa"/>
+            <w:noWrap/>
+          </w:tcPr>
+          <w:p>
+            <w:pPr>
+              <w:jc w:val="center"/>
+              <w:cnfStyle w:val="000000000000" w:firstRow="0" w:lastRow="0" w:firstColumn="0" w:lastColumn="0" w:oddVBand="0" w:evenVBand="0" w:oddHBand="0" w:evenHBand="0" w:firstRowFirstColumn="0" w:firstRowLastColumn="0" w:lastRowFirstColumn="0" w:lastRowLastColumn="0"/>
+              <w:rPr>
+                <w:rFonts w:ascii="Calibri" w:eastAsia="Times New Roman" w:hAnsi="Calibri" w:cs="Calibri"/>
+                <w:color w:val="000000"/>
+              </w:rPr>
+            </w:pPr>
+          </w:p>
+        </w:tc>
+        <w:tc>
+          <w:tcPr>
+            <w:tcW w:w="1933" w:type="dxa"/>
+            <w:noWrap/>
+          </w:tcPr>
+          <w:p>
+            <w:pPr>
+              <w:jc w:val="center"/>
+              <w:cnfStyle w:val="000000000000" w:firstRow="0" w:lastRow="0" w:firstColumn="0" w:lastColumn="0" w:oddVBand="0" w:evenVBand="0" w:oddHBand="0" w:evenHBand="0" w:firstRowFirstColumn="0" w:firstRowLastColumn="0" w:lastRowFirstColumn="0" w:lastRowLastColumn="0"/>
+              <w:rPr>
+                <w:rFonts w:ascii="Calibri" w:eastAsia="Times New Roman" w:hAnsi="Calibri" w:cs="Calibri"/>
+                <w:color w:val="000000"/>
+              </w:rPr>
+            </w:pPr>
+          </w:p>
+        </w:tc>
+      </w:tr>
+      <w:tr>
+        <w:trPr>
+          <w:trHeight w:val="231"/>
+        </w:trPr>
+        <w:tc>
+          <w:tcPr>
+            <w:cnfStyle w:val="001000000000" w:firstRow="0" w:lastRow="0" w:firstColumn="1" w:lastColumn="0" w:oddVBand="0" w:evenVBand="0" w:oddHBand="0" w:evenHBand="0" w:firstRowFirstColumn="0" w:firstRowLastColumn="0" w:lastRowFirstColumn="0" w:lastRowLastColumn="0"/>
+            <w:tcW w:w="2189" w:type="dxa"/>
+            <w:noWrap/>
+          </w:tcPr>
+          <w:p>
+            <w:pPr>
+              <w:jc w:val="center"/>
+              <w:rPr>
+                <w:rFonts w:ascii="Calibri" w:eastAsia="Times New Roman" w:hAnsi="Calibri" w:cs="Calibri"/>
+                <w:color w:val="000000"/>
+              </w:rPr>
+            </w:pPr>
+          </w:p>
+        </w:tc>
+        <w:tc>
+          <w:tcPr>
+            <w:tcW w:w="2025" w:type="dxa"/>
+            <w:noWrap/>
+          </w:tcPr>
+          <w:p>
+            <w:pPr>
+              <w:jc w:val="center"/>
+              <w:cnfStyle w:val="000000000000" w:firstRow="0" w:lastRow="0" w:firstColumn="0" w:lastColumn="0" w:oddVBand="0" w:evenVBand="0" w:oddHBand="0" w:evenHBand="0" w:firstRowFirstColumn="0" w:firstRowLastColumn="0" w:lastRowFirstColumn="0" w:lastRowLastColumn="0"/>
+              <w:rPr>
+                <w:rFonts w:ascii="Calibri" w:eastAsia="Times New Roman" w:hAnsi="Calibri" w:cs="Calibri"/>
+                <w:color w:val="000000"/>
+              </w:rPr>
+            </w:pPr>
+          </w:p>
+        </w:tc>
+        <w:tc>
+          <w:tcPr>
+            <w:tcW w:w="2021" w:type="dxa"/>
+            <w:noWrap/>
+          </w:tcPr>
+          <w:p>
+            <w:pPr>
+              <w:jc w:val="center"/>
+              <w:cnfStyle w:val="000000000000" w:firstRow="0" w:lastRow="0" w:firstColumn="0" w:lastColumn="0" w:oddVBand="0" w:evenVBand="0" w:oddHBand="0" w:evenHBand="0" w:firstRowFirstColumn="0" w:firstRowLastColumn="0" w:lastRowFirstColumn="0" w:lastRowLastColumn="0"/>
+              <w:rPr>
+                <w:rFonts w:ascii="Calibri" w:eastAsia="Times New Roman" w:hAnsi="Calibri" w:cs="Calibri"/>
+                <w:color w:val="000000"/>
+              </w:rPr>
+            </w:pPr>
+          </w:p>
+        </w:tc>
+        <w:tc>
+          <w:tcPr>
+            <w:tcW w:w="2021" w:type="dxa"/>
+            <w:noWrap/>
+          </w:tcPr>
+          <w:p>
+            <w:pPr>
+              <w:jc w:val="center"/>
+              <w:cnfStyle w:val="000000000000" w:firstRow="0" w:lastRow="0" w:firstColumn="0" w:lastColumn="0" w:oddVBand="0" w:evenVBand="0" w:oddHBand="0" w:evenHBand="0" w:firstRowFirstColumn="0" w:firstRowLastColumn="0" w:lastRowFirstColumn="0" w:lastRowLastColumn="0"/>
+              <w:rPr>
+                <w:rFonts w:ascii="Calibri" w:eastAsia="Times New Roman" w:hAnsi="Calibri" w:cs="Calibri"/>
+                <w:color w:val="000000"/>
+              </w:rPr>
+            </w:pPr>
+          </w:p>
+        </w:tc>
+        <w:tc>
+          <w:tcPr>
+            <w:tcW w:w="1933" w:type="dxa"/>
+            <w:noWrap/>
+          </w:tcPr>
+          <w:p>
+            <w:pPr>
+              <w:jc w:val="center"/>
+              <w:cnfStyle w:val="000000000000" w:firstRow="0" w:lastRow="0" w:firstColumn="0" w:lastColumn="0" w:oddVBand="0" w:evenVBand="0" w:oddHBand="0" w:evenHBand="0" w:firstRowFirstColumn="0" w:firstRowLastColumn="0" w:lastRowFirstColumn="0" w:lastRowLastColumn="0"/>
+              <w:rPr>
+                <w:rFonts w:ascii="Calibri" w:eastAsia="Times New Roman" w:hAnsi="Calibri" w:cs="Calibri"/>
+                <w:color w:val="000000"/>
+              </w:rPr>
+            </w:pPr>
+          </w:p>
+        </w:tc>
+      </w:tr>
+      <w:tr>
+        <w:trPr>
+          <w:trHeight w:val="231"/>
+        </w:trPr>
+        <w:tc>
+          <w:tcPr>
+            <w:cnfStyle w:val="001000000000" w:firstRow="0" w:lastRow="0" w:firstColumn="1" w:lastColumn="0" w:oddVBand="0" w:evenVBand="0" w:oddHBand="0" w:evenHBand="0" w:firstRowFirstColumn="0" w:firstRowLastColumn="0" w:lastRowFirstColumn="0" w:lastRowLastColumn="0"/>
+            <w:tcW w:w="2189" w:type="dxa"/>
+            <w:noWrap/>
+          </w:tcPr>
+          <w:p>
+            <w:pPr>
+              <w:jc w:val="center"/>
+              <w:rPr>
+                <w:rFonts w:ascii="Calibri" w:eastAsia="Times New Roman" w:hAnsi="Calibri" w:cs="Calibri"/>
+                <w:color w:val="000000"/>
+              </w:rPr>
+            </w:pPr>
+          </w:p>
+        </w:tc>
+        <w:tc>
+          <w:tcPr>
+            <w:tcW w:w="2025" w:type="dxa"/>
+            <w:noWrap/>
+          </w:tcPr>
+          <w:p>
+            <w:pPr>
+              <w:jc w:val="center"/>
+              <w:cnfStyle w:val="000000000000" w:firstRow="0" w:lastRow="0" w:firstColumn="0" w:lastColumn="0" w:oddVBand="0" w:evenVBand="0" w:oddHBand="0" w:evenHBand="0" w:firstRowFirstColumn="0" w:firstRowLastColumn="0" w:lastRowFirstColumn="0" w:lastRowLastColumn="0"/>
+              <w:rPr>
+                <w:rFonts w:ascii="Calibri" w:eastAsia="Times New Roman" w:hAnsi="Calibri" w:cs="Calibri"/>
+                <w:color w:val="000000"/>
+              </w:rPr>
+            </w:pPr>
+          </w:p>
+        </w:tc>
+        <w:tc>
+          <w:tcPr>
+            <w:tcW w:w="2021" w:type="dxa"/>
+            <w:noWrap/>
+          </w:tcPr>
+          <w:p>
+            <w:pPr>
+              <w:jc w:val="center"/>
+              <w:cnfStyle w:val="000000000000" w:firstRow="0" w:lastRow="0" w:firstColumn="0" w:lastColumn="0" w:oddVBand="0" w:evenVBand="0" w:oddHBand="0" w:evenHBand="0" w:firstRowFirstColumn="0" w:firstRowLastColumn="0" w:lastRowFirstColumn="0" w:lastRowLastColumn="0"/>
+              <w:rPr>
+                <w:rFonts w:ascii="Calibri" w:eastAsia="Times New Roman" w:hAnsi="Calibri" w:cs="Calibri"/>
+                <w:color w:val="000000"/>
+              </w:rPr>
+            </w:pPr>
+          </w:p>
+        </w:tc>
+        <w:tc>
+          <w:tcPr>
+            <w:tcW w:w="2021" w:type="dxa"/>
+            <w:noWrap/>
+          </w:tcPr>
+          <w:p>
+            <w:pPr>
+              <w:jc w:val="center"/>
+              <w:cnfStyle w:val="000000000000" w:firstRow="0" w:lastRow="0" w:firstColumn="0" w:lastColumn="0" w:oddVBand="0" w:evenVBand="0" w:oddHBand="0" w:evenHBand="0" w:firstRowFirstColumn="0" w:firstRowLastColumn="0" w:lastRowFirstColumn="0" w:lastRowLastColumn="0"/>
+              <w:rPr>
+                <w:rFonts w:ascii="Calibri" w:eastAsia="Times New Roman" w:hAnsi="Calibri" w:cs="Calibri"/>
+                <w:color w:val="000000"/>
+              </w:rPr>
+            </w:pPr>
+          </w:p>
+        </w:tc>
+        <w:tc>
+          <w:tcPr>
+            <w:tcW w:w="1933" w:type="dxa"/>
+            <w:noWrap/>
+          </w:tcPr>
+          <w:p>
+            <w:pPr>
+              <w:jc w:val="center"/>
+              <w:cnfStyle w:val="000000000000" w:firstRow="0" w:lastRow="0" w:firstColumn="0" w:lastColumn="0" w:oddVBand="0" w:evenVBand="0" w:oddHBand="0" w:evenHBand="0" w:firstRowFirstColumn="0" w:firstRowLastColumn="0" w:lastRowFirstColumn="0" w:lastRowLastColumn="0"/>
+              <w:rPr>
+                <w:rFonts w:ascii="Calibri" w:eastAsia="Times New Roman" w:hAnsi="Calibri" w:cs="Calibri"/>
+                <w:color w:val="000000"/>
+              </w:rPr>
+            </w:pPr>
           </w:p>
         </w:tc>
       </w:tr>

</xml_diff>